<commit_message>
taak verdeling + comments weggehaald
</commit_message>
<xml_diff>
--- a/CASUS DI met kleine verbeteringen S2.docx
+++ b/CASUS DI met kleine verbeteringen S2.docx
@@ -323,6 +323,7 @@
         </w:rPr>
         <w:t xml:space="preserve">, job </w:t>
       </w:r>
+      <w:proofErr w:type="spellStart"/>
       <w:r>
         <w:rPr>
           <w:rFonts w:cs="Arial"/>
@@ -331,7 +332,18 @@
           <w:szCs w:val="14"/>
           <w:lang w:val="en-US"/>
         </w:rPr>
-        <w:t>JOB,</w:t>
+        <w:t>JOB</w:t>
+      </w:r>
+      <w:proofErr w:type="spellEnd"/>
+      <w:r>
+        <w:rPr>
+          <w:rFonts w:cs="Arial"/>
+          <w:b/>
+          <w:sz w:val="14"/>
+          <w:szCs w:val="14"/>
+          <w:lang w:val="en-US"/>
+        </w:rPr>
+        <w:t>,</w:t>
       </w:r>
       <w:r>
         <w:rPr>
@@ -1004,6 +1016,7 @@
         </w:rPr>
         <w:t xml:space="preserve">: The course with code </w:t>
       </w:r>
+      <w:proofErr w:type="spellStart"/>
       <w:r>
         <w:rPr>
           <w:rFonts w:cs="Arial"/>
@@ -1012,7 +1025,18 @@
           <w:szCs w:val="14"/>
           <w:lang w:val="en-US"/>
         </w:rPr>
-        <w:t xml:space="preserve">CODE </w:t>
+        <w:t>CODE</w:t>
+      </w:r>
+      <w:proofErr w:type="spellEnd"/>
+      <w:r>
+        <w:rPr>
+          <w:rFonts w:cs="Arial"/>
+          <w:b/>
+          <w:sz w:val="14"/>
+          <w:szCs w:val="14"/>
+          <w:lang w:val="en-US"/>
+        </w:rPr>
+        <w:t xml:space="preserve"> </w:t>
       </w:r>
       <w:r>
         <w:rPr>
@@ -1147,6 +1171,7 @@
         </w:rPr>
         <w:t xml:space="preserve">, has status </w:t>
       </w:r>
+      <w:proofErr w:type="spellStart"/>
       <w:r>
         <w:rPr>
           <w:rFonts w:cs="Arial"/>
@@ -1177,6 +1202,7 @@
         </w:rPr>
         <w:t>US</w:t>
       </w:r>
+      <w:proofErr w:type="spellEnd"/>
       <w:r>
         <w:rPr>
           <w:rFonts w:cs="Arial"/>
@@ -1623,7 +1649,25 @@
           <w:szCs w:val="18"/>
           <w:lang w:val="en-US"/>
         </w:rPr>
-        <w:t>This schema created with SAP PowerDesigner,</w:t>
+        <w:t xml:space="preserve">This schema created with SAP </w:t>
+      </w:r>
+      <w:proofErr w:type="spellStart"/>
+      <w:r>
+        <w:rPr>
+          <w:rFonts w:cs="Arial"/>
+          <w:szCs w:val="18"/>
+          <w:lang w:val="en-US"/>
+        </w:rPr>
+        <w:t>PowerDesigner</w:t>
+      </w:r>
+      <w:proofErr w:type="spellEnd"/>
+      <w:r>
+        <w:rPr>
+          <w:rFonts w:cs="Arial"/>
+          <w:szCs w:val="18"/>
+          <w:lang w:val="en-US"/>
+        </w:rPr>
+        <w:t>,</w:t>
       </w:r>
       <w:r>
         <w:rPr>
@@ -1688,7 +1732,25 @@
           <w:szCs w:val="18"/>
           <w:lang w:val="en-US"/>
         </w:rPr>
-        <w:t xml:space="preserve">On OnderwijsOnline </w:t>
+        <w:t xml:space="preserve">On </w:t>
+      </w:r>
+      <w:proofErr w:type="spellStart"/>
+      <w:r>
+        <w:rPr>
+          <w:rFonts w:cs="Arial"/>
+          <w:szCs w:val="18"/>
+          <w:lang w:val="en-US"/>
+        </w:rPr>
+        <w:t>OnderwijsOnline</w:t>
+      </w:r>
+      <w:proofErr w:type="spellEnd"/>
+      <w:r>
+        <w:rPr>
+          <w:rFonts w:cs="Arial"/>
+          <w:szCs w:val="18"/>
+          <w:lang w:val="en-US"/>
+        </w:rPr>
+        <w:t xml:space="preserve"> </w:t>
       </w:r>
       <w:r>
         <w:rPr>
@@ -1747,13 +1809,23 @@
         </w:rPr>
         <w:t xml:space="preserve"> at </w:t>
       </w:r>
-      <w:r>
-        <w:rPr>
-          <w:rFonts w:cs="Arial"/>
-          <w:szCs w:val="18"/>
-          <w:lang w:val="en-US"/>
-        </w:rPr>
-        <w:t>url https://onderwijsonline.han.nl</w:t>
+      <w:proofErr w:type="spellStart"/>
+      <w:r>
+        <w:rPr>
+          <w:rFonts w:cs="Arial"/>
+          <w:szCs w:val="18"/>
+          <w:lang w:val="en-US"/>
+        </w:rPr>
+        <w:t>url</w:t>
+      </w:r>
+      <w:proofErr w:type="spellEnd"/>
+      <w:r>
+        <w:rPr>
+          <w:rFonts w:cs="Arial"/>
+          <w:szCs w:val="18"/>
+          <w:lang w:val="en-US"/>
+        </w:rPr>
+        <w:t xml:space="preserve"> https://onderwijsonline.han.nl</w:t>
       </w:r>
       <w:r>
         <w:rPr>
@@ -1835,8 +1907,27 @@
           <w:szCs w:val="18"/>
           <w:lang w:val="en-US"/>
         </w:rPr>
-        <w:t>three sql scripts, a basic create table script (</w:t>
-      </w:r>
+        <w:t xml:space="preserve">three </w:t>
+      </w:r>
+      <w:proofErr w:type="spellStart"/>
+      <w:r>
+        <w:rPr>
+          <w:rFonts w:cs="Arial"/>
+          <w:szCs w:val="18"/>
+          <w:lang w:val="en-US"/>
+        </w:rPr>
+        <w:t>sql</w:t>
+      </w:r>
+      <w:proofErr w:type="spellEnd"/>
+      <w:r>
+        <w:rPr>
+          <w:rFonts w:cs="Arial"/>
+          <w:szCs w:val="18"/>
+          <w:lang w:val="en-US"/>
+        </w:rPr>
+        <w:t xml:space="preserve"> scripts, a basic create table script (</w:t>
+      </w:r>
+      <w:proofErr w:type="spellStart"/>
       <w:r>
         <w:rPr>
           <w:rFonts w:cs="Arial"/>
@@ -1845,6 +1936,7 @@
         </w:rPr>
         <w:t>COURSE_cretab.sql</w:t>
       </w:r>
+      <w:proofErr w:type="spellEnd"/>
       <w:r>
         <w:rPr>
           <w:rFonts w:cs="Arial"/>
@@ -1853,6 +1945,7 @@
         </w:rPr>
         <w:t>), an insert script (</w:t>
       </w:r>
+      <w:proofErr w:type="spellStart"/>
       <w:r>
         <w:rPr>
           <w:rFonts w:cs="Arial"/>
@@ -1861,6 +1954,7 @@
         </w:rPr>
         <w:t>COURSE_database_state.sql</w:t>
       </w:r>
+      <w:proofErr w:type="spellEnd"/>
       <w:r>
         <w:rPr>
           <w:rFonts w:cs="Arial"/>
@@ -1885,6 +1979,7 @@
         </w:rPr>
         <w:t>constraints creation script (</w:t>
       </w:r>
+      <w:proofErr w:type="spellStart"/>
       <w:r>
         <w:rPr>
           <w:rFonts w:cs="Arial"/>
@@ -1893,6 +1988,7 @@
         </w:rPr>
         <w:t>COURSE_constraints.sql</w:t>
       </w:r>
+      <w:proofErr w:type="spellEnd"/>
       <w:r>
         <w:rPr>
           <w:rFonts w:cs="Arial"/>
@@ -2111,13 +2207,63 @@
         <w:rPr>
           <w:lang w:val="en-US"/>
         </w:rPr>
-        <w:t xml:space="preserve"> The llimit of a salary grade must be higher than the </w:t>
-      </w:r>
-      <w:r>
-        <w:rPr>
-          <w:lang w:val="en-US"/>
-        </w:rPr>
-        <w:t>llimit of the next lower salary grade. The ulimit of the salary grade must be higher than the ulimit of the next lower salary grade.</w:t>
+        <w:t xml:space="preserve"> The </w:t>
+      </w:r>
+      <w:proofErr w:type="spellStart"/>
+      <w:r>
+        <w:rPr>
+          <w:lang w:val="en-US"/>
+        </w:rPr>
+        <w:t>llimit</w:t>
+      </w:r>
+      <w:proofErr w:type="spellEnd"/>
+      <w:r>
+        <w:rPr>
+          <w:lang w:val="en-US"/>
+        </w:rPr>
+        <w:t xml:space="preserve"> of a salary grade must be higher than the </w:t>
+      </w:r>
+      <w:proofErr w:type="spellStart"/>
+      <w:r>
+        <w:rPr>
+          <w:lang w:val="en-US"/>
+        </w:rPr>
+        <w:t>llimit</w:t>
+      </w:r>
+      <w:proofErr w:type="spellEnd"/>
+      <w:r>
+        <w:rPr>
+          <w:lang w:val="en-US"/>
+        </w:rPr>
+        <w:t xml:space="preserve"> of the next lower salary grade. The </w:t>
+      </w:r>
+      <w:proofErr w:type="spellStart"/>
+      <w:r>
+        <w:rPr>
+          <w:lang w:val="en-US"/>
+        </w:rPr>
+        <w:t>ulimit</w:t>
+      </w:r>
+      <w:proofErr w:type="spellEnd"/>
+      <w:r>
+        <w:rPr>
+          <w:lang w:val="en-US"/>
+        </w:rPr>
+        <w:t xml:space="preserve"> of the salary grade must be higher than the </w:t>
+      </w:r>
+      <w:proofErr w:type="spellStart"/>
+      <w:r>
+        <w:rPr>
+          <w:lang w:val="en-US"/>
+        </w:rPr>
+        <w:t>ulimit</w:t>
+      </w:r>
+      <w:proofErr w:type="spellEnd"/>
+      <w:r>
+        <w:rPr>
+          <w:lang w:val="en-US"/>
+        </w:rPr>
+        <w:t xml:space="preserve"> of the next lower salary grade.</w:t>
       </w:r>
     </w:p>
     <w:p>
@@ -2155,11 +2301,33 @@
           <w:lang w:val="en-US"/>
         </w:rPr>
       </w:pPr>
-      <w:r>
-        <w:rPr>
-          <w:lang w:val="en-US"/>
-        </w:rPr>
-        <w:t>Trainers cannot teach different courses simultaneously.</w:t>
+      <w:commentRangeStart w:id="1"/>
+      <w:commentRangeStart w:id="2"/>
+      <w:r>
+        <w:rPr>
+          <w:lang w:val="en-US"/>
+        </w:rPr>
+        <w:t xml:space="preserve">Trainers </w:t>
+      </w:r>
+      <w:commentRangeEnd w:id="2"/>
+      <w:r>
+        <w:rPr>
+          <w:rStyle w:val="Verwijzingopmerking"/>
+        </w:rPr>
+        <w:commentReference w:id="2"/>
+      </w:r>
+      <w:r>
+        <w:rPr>
+          <w:lang w:val="en-US"/>
+        </w:rPr>
+        <w:t>cannot teach different courses simultaneously.</w:t>
+      </w:r>
+      <w:commentRangeEnd w:id="1"/>
+      <w:r>
+        <w:rPr>
+          <w:rStyle w:val="Verwijzingopmerking"/>
+        </w:rPr>
+        <w:commentReference w:id="1"/>
       </w:r>
     </w:p>
     <w:p>
@@ -2173,11 +2341,25 @@
           <w:lang w:val="en-US"/>
         </w:rPr>
       </w:pPr>
-      <w:r>
-        <w:rPr>
-          <w:lang w:val="en-US"/>
-        </w:rPr>
-        <w:t xml:space="preserve">An active employee cannot be managed by a terminated employee. </w:t>
+      <w:commentRangeStart w:id="3"/>
+      <w:r>
+        <w:rPr>
+          <w:lang w:val="en-US"/>
+        </w:rPr>
+        <w:t>An active employee cannot be managed by a terminated employee</w:t>
+      </w:r>
+      <w:commentRangeEnd w:id="3"/>
+      <w:r>
+        <w:rPr>
+          <w:rStyle w:val="Verwijzingopmerking"/>
+        </w:rPr>
+        <w:commentReference w:id="3"/>
+      </w:r>
+      <w:r>
+        <w:rPr>
+          <w:lang w:val="en-US"/>
+        </w:rPr>
+        <w:t xml:space="preserve">. </w:t>
       </w:r>
     </w:p>
     <w:p>
@@ -2191,6 +2373,7 @@
           <w:lang w:val="en-US"/>
         </w:rPr>
       </w:pPr>
+      <w:commentRangeStart w:id="4"/>
       <w:r>
         <w:rPr>
           <w:lang w:val="en-US"/>
@@ -2220,6 +2403,13 @@
           <w:lang w:val="en-US"/>
         </w:rPr>
         <w:t>r herself.</w:t>
+      </w:r>
+      <w:commentRangeEnd w:id="4"/>
+      <w:r>
+        <w:rPr>
+          <w:rStyle w:val="Verwijzingopmerking"/>
+        </w:rPr>
+        <w:commentReference w:id="4"/>
       </w:r>
     </w:p>
     <w:p>
@@ -2233,6 +2423,7 @@
           <w:lang w:val="en-US"/>
         </w:rPr>
       </w:pPr>
+      <w:commentRangeStart w:id="5"/>
       <w:r>
         <w:rPr>
           <w:lang w:val="en-US"/>
@@ -2268,6 +2459,13 @@
           <w:lang w:val="en-US"/>
         </w:rPr>
         <w:t>‘Home based’ means the course is offered at the same location where the employee is employed.</w:t>
+      </w:r>
+      <w:commentRangeEnd w:id="5"/>
+      <w:r>
+        <w:rPr>
+          <w:rStyle w:val="Verwijzingopmerking"/>
+        </w:rPr>
+        <w:commentReference w:id="5"/>
       </w:r>
     </w:p>
     <w:p>
@@ -2281,6 +2479,7 @@
           <w:lang w:val="en-US"/>
         </w:rPr>
       </w:pPr>
+      <w:commentRangeStart w:id="6"/>
       <w:r>
         <w:rPr>
           <w:lang w:val="en-US"/>
@@ -2297,7 +2496,20 @@
         <w:rPr>
           <w:lang w:val="en-US"/>
         </w:rPr>
-        <w:t xml:space="preserve"> registrations must have status confirmed.</w:t>
+        <w:t xml:space="preserve"> registrations must have status confirmed</w:t>
+      </w:r>
+      <w:commentRangeEnd w:id="6"/>
+      <w:r>
+        <w:rPr>
+          <w:rStyle w:val="Verwijzingopmerking"/>
+        </w:rPr>
+        <w:commentReference w:id="6"/>
+      </w:r>
+      <w:r>
+        <w:rPr>
+          <w:lang w:val="en-US"/>
+        </w:rPr>
+        <w:t>.</w:t>
       </w:r>
     </w:p>
     <w:p>
@@ -2311,6 +2523,7 @@
           <w:lang w:val="en-US"/>
         </w:rPr>
       </w:pPr>
+      <w:commentRangeStart w:id="7"/>
       <w:r>
         <w:rPr>
           <w:lang w:val="en-US"/>
@@ -2410,6 +2623,13 @@
           <w:lang w:val="en-US"/>
         </w:rPr>
         <w:t xml:space="preserve"> </w:t>
+      </w:r>
+      <w:commentRangeEnd w:id="7"/>
+      <w:r>
+        <w:rPr>
+          <w:rStyle w:val="Verwijzingopmerking"/>
+        </w:rPr>
+        <w:commentReference w:id="7"/>
       </w:r>
     </w:p>
     <w:p>
@@ -2430,6 +2650,8 @@
         </w:rPr>
         <w:br w:type="page"/>
       </w:r>
+      <w:bookmarkStart w:id="8" w:name="_GoBack"/>
+      <w:bookmarkEnd w:id="8"/>
     </w:p>
     <w:p>
       <w:pPr>
@@ -2515,7 +2737,7 @@
                     </pic:cNvPicPr>
                   </pic:nvPicPr>
                   <pic:blipFill>
-                    <a:blip r:embed="rId11" cstate="print"/>
+                    <a:blip r:embed="rId14" cstate="print"/>
                     <a:srcRect/>
                     <a:stretch>
                       <a:fillRect/>
@@ -2810,11 +3032,19 @@
         </w:rPr>
         <w:t xml:space="preserve">Implement the database according to the </w:t>
       </w:r>
-      <w:r>
-        <w:rPr>
-          <w:lang w:val="en-US"/>
-        </w:rPr>
-        <w:t xml:space="preserve">PowerDesigner </w:t>
+      <w:proofErr w:type="spellStart"/>
+      <w:r>
+        <w:rPr>
+          <w:lang w:val="en-US"/>
+        </w:rPr>
+        <w:t>PowerDesigner</w:t>
+      </w:r>
+      <w:proofErr w:type="spellEnd"/>
+      <w:r>
+        <w:rPr>
+          <w:lang w:val="en-US"/>
+        </w:rPr>
+        <w:t xml:space="preserve"> </w:t>
       </w:r>
       <w:r>
         <w:rPr>
@@ -2838,8 +3068,16 @@
         <w:rPr>
           <w:lang w:val="en-US"/>
         </w:rPr>
-        <w:t xml:space="preserve"> on OnderwijsOnline</w:t>
-      </w:r>
+        <w:t xml:space="preserve"> on </w:t>
+      </w:r>
+      <w:proofErr w:type="spellStart"/>
+      <w:r>
+        <w:rPr>
+          <w:lang w:val="en-US"/>
+        </w:rPr>
+        <w:t>OnderwijsOnline</w:t>
+      </w:r>
+      <w:proofErr w:type="spellEnd"/>
       <w:r>
         <w:rPr>
           <w:lang w:val="en-US"/>
@@ -2916,7 +3154,14 @@
         <w:rPr>
           <w:lang w:val="en-US"/>
         </w:rPr>
-        <w:t>the P</w:t>
+        <w:t xml:space="preserve">the </w:t>
+      </w:r>
+      <w:proofErr w:type="spellStart"/>
+      <w:r>
+        <w:rPr>
+          <w:lang w:val="en-US"/>
+        </w:rPr>
+        <w:t>P</w:t>
       </w:r>
       <w:r>
         <w:rPr>
@@ -2928,7 +3173,14 @@
         <w:rPr>
           <w:lang w:val="en-US"/>
         </w:rPr>
-        <w:t xml:space="preserve">esigner </w:t>
+        <w:t>esigner</w:t>
+      </w:r>
+      <w:proofErr w:type="spellEnd"/>
+      <w:r>
+        <w:rPr>
+          <w:lang w:val="en-US"/>
+        </w:rPr>
+        <w:t xml:space="preserve"> </w:t>
       </w:r>
       <w:r>
         <w:rPr>
@@ -3215,13 +3467,27 @@
         <w:rPr>
           <w:lang w:val="en-US"/>
         </w:rPr>
-        <w:t>ombination of rows). Only tha</w:t>
-      </w:r>
-      <w:r>
-        <w:rPr>
-          <w:lang w:val="en-US"/>
-        </w:rPr>
-        <w:t xml:space="preserve">n start implementing the constraint. </w:t>
+        <w:t xml:space="preserve">ombination of rows). Only </w:t>
+      </w:r>
+      <w:proofErr w:type="spellStart"/>
+      <w:r>
+        <w:rPr>
+          <w:lang w:val="en-US"/>
+        </w:rPr>
+        <w:t>tha</w:t>
+      </w:r>
+      <w:r>
+        <w:rPr>
+          <w:lang w:val="en-US"/>
+        </w:rPr>
+        <w:t>n</w:t>
+      </w:r>
+      <w:proofErr w:type="spellEnd"/>
+      <w:r>
+        <w:rPr>
+          <w:lang w:val="en-US"/>
+        </w:rPr>
+        <w:t xml:space="preserve"> start implementing the constraint. </w:t>
       </w:r>
     </w:p>
     <w:p>
@@ -3359,6 +3625,7 @@
           <w:szCs w:val="24"/>
           <w:lang w:val="en-US"/>
         </w:rPr>
+        <w:lastRenderedPageBreak/>
         <w:t xml:space="preserve">Choose </w:t>
       </w:r>
       <w:r>
@@ -3502,15 +3769,17 @@
           <w:szCs w:val="24"/>
           <w:lang w:val="en-US"/>
         </w:rPr>
-        <w:t>two queries</w:t>
-      </w:r>
-      <w:r>
-        <w:rPr>
+        <w:t xml:space="preserve">two </w:t>
+      </w:r>
+      <w:commentRangeStart w:id="9"/>
+      <w:r>
+        <w:rPr>
+          <w:b/>
           <w:sz w:val="18"/>
           <w:szCs w:val="24"/>
           <w:lang w:val="en-US"/>
         </w:rPr>
-        <w:t xml:space="preserve"> to possibly</w:t>
+        <w:t>queries</w:t>
       </w:r>
       <w:r>
         <w:rPr>
@@ -3518,7 +3787,14 @@
           <w:szCs w:val="24"/>
           <w:lang w:val="en-US"/>
         </w:rPr>
-        <w:t xml:space="preserve"> optimize by adding indexes (discuss</w:t>
+        <w:t xml:space="preserve"> </w:t>
+      </w:r>
+      <w:commentRangeEnd w:id="9"/>
+      <w:r>
+        <w:rPr>
+          <w:rStyle w:val="Verwijzingopmerking"/>
+        </w:rPr>
+        <w:commentReference w:id="9"/>
       </w:r>
       <w:r>
         <w:rPr>
@@ -3526,7 +3802,7 @@
           <w:szCs w:val="24"/>
           <w:lang w:val="en-US"/>
         </w:rPr>
-        <w:t xml:space="preserve"> </w:t>
+        <w:t>to possibly</w:t>
       </w:r>
       <w:r>
         <w:rPr>
@@ -3534,7 +3810,7 @@
           <w:szCs w:val="24"/>
           <w:lang w:val="en-US"/>
         </w:rPr>
-        <w:t>your ideas concerning the two queries to optimize with your lecturer</w:t>
+        <w:t xml:space="preserve"> optimize by adding indexes (discuss</w:t>
       </w:r>
       <w:r>
         <w:rPr>
@@ -3542,7 +3818,7 @@
           <w:szCs w:val="24"/>
           <w:lang w:val="en-US"/>
         </w:rPr>
-        <w:t xml:space="preserve">). Use queries you wrote in task </w:t>
+        <w:t xml:space="preserve"> </w:t>
       </w:r>
       <w:r>
         <w:rPr>
@@ -3550,7 +3826,7 @@
           <w:szCs w:val="24"/>
           <w:lang w:val="en-US"/>
         </w:rPr>
-        <w:t>B</w:t>
+        <w:t>your ideas concerning the two queries to optimize with your lecturer</w:t>
       </w:r>
       <w:r>
         <w:rPr>
@@ -3558,7 +3834,7 @@
           <w:szCs w:val="24"/>
           <w:lang w:val="en-US"/>
         </w:rPr>
-        <w:t xml:space="preserve"> No</w:t>
+        <w:t xml:space="preserve">). Use queries you wrote in task </w:t>
       </w:r>
       <w:r>
         <w:rPr>
@@ -3566,7 +3842,15 @@
           <w:szCs w:val="24"/>
           <w:lang w:val="en-US"/>
         </w:rPr>
-        <w:t>w think of an index (per query) on one or more columns, either cluste</w:t>
+        <w:t>B</w:t>
+      </w:r>
+      <w:r>
+        <w:rPr>
+          <w:sz w:val="18"/>
+          <w:szCs w:val="24"/>
+          <w:lang w:val="en-US"/>
+        </w:rPr>
+        <w:t xml:space="preserve"> Now think of an index (per query) on one or more columns, either cluste</w:t>
       </w:r>
       <w:r>
         <w:rPr>
@@ -3791,8 +4075,9 @@
           <w:shd w:val="clear" w:color="auto" w:fill="FFFFFF"/>
           <w:lang w:val="en-US"/>
         </w:rPr>
-        <w:t>The Course D</w:t>
-      </w:r>
+        <w:t xml:space="preserve">The </w:t>
+      </w:r>
+      <w:commentRangeStart w:id="10"/>
       <w:r>
         <w:rPr>
           <w:rFonts w:cs="Arial"/>
@@ -3800,6 +4085,31 @@
           <w:shd w:val="clear" w:color="auto" w:fill="FFFFFF"/>
           <w:lang w:val="en-US"/>
         </w:rPr>
+        <w:t>Course</w:t>
+      </w:r>
+      <w:commentRangeEnd w:id="10"/>
+      <w:r>
+        <w:rPr>
+          <w:rStyle w:val="Verwijzingopmerking"/>
+        </w:rPr>
+        <w:commentReference w:id="10"/>
+      </w:r>
+      <w:r>
+        <w:rPr>
+          <w:rFonts w:cs="Arial"/>
+          <w:szCs w:val="18"/>
+          <w:shd w:val="clear" w:color="auto" w:fill="FFFFFF"/>
+          <w:lang w:val="en-US"/>
+        </w:rPr>
+        <w:t xml:space="preserve"> D</w:t>
+      </w:r>
+      <w:r>
+        <w:rPr>
+          <w:rFonts w:cs="Arial"/>
+          <w:szCs w:val="18"/>
+          <w:shd w:val="clear" w:color="auto" w:fill="FFFFFF"/>
+          <w:lang w:val="en-US"/>
+        </w:rPr>
         <w:t>atabase impleme</w:t>
       </w:r>
       <w:r>
@@ -3910,8 +4220,6 @@
         </w:rPr>
         <w:t xml:space="preserve"> </w:t>
       </w:r>
-      <w:bookmarkStart w:id="1" w:name="_GoBack"/>
-      <w:bookmarkEnd w:id="1"/>
       <w:r>
         <w:rPr>
           <w:rFonts w:cs="Arial"/>
@@ -4302,6 +4610,12 @@
           <w:lang w:val="en-US"/>
         </w:rPr>
         <w:br/>
+      </w:r>
+      <w:r>
+        <w:rPr>
+          <w:lang w:val="en-US"/>
+        </w:rPr>
+        <w:lastRenderedPageBreak/>
         <w:t>- Test</w:t>
       </w:r>
       <w:r>
@@ -4380,7 +4694,21 @@
         <w:rPr>
           <w:lang w:val="en-US"/>
         </w:rPr>
-        <w:t>via “impersonation</w:t>
+        <w:t>via “</w:t>
+      </w:r>
+      <w:commentRangeStart w:id="11"/>
+      <w:r>
+        <w:rPr>
+          <w:lang w:val="en-US"/>
+        </w:rPr>
+        <w:t>impersonation</w:t>
+      </w:r>
+      <w:commentRangeEnd w:id="11"/>
+      <w:r>
+        <w:rPr>
+          <w:rStyle w:val="Verwijzingopmerking"/>
+        </w:rPr>
+        <w:commentReference w:id="11"/>
       </w:r>
       <w:r>
         <w:rPr>
@@ -4521,7 +4849,27 @@
           <w:szCs w:val="18"/>
           <w:lang w:val="en-US"/>
         </w:rPr>
-        <w:t xml:space="preserve"> format nor just as a .sql script file.</w:t>
+        <w:t xml:space="preserve"> format nor just as a .</w:t>
+      </w:r>
+      <w:proofErr w:type="spellStart"/>
+      <w:r>
+        <w:rPr>
+          <w:rFonts w:cs="Arial"/>
+          <w:b/>
+          <w:szCs w:val="18"/>
+          <w:lang w:val="en-US"/>
+        </w:rPr>
+        <w:t>sql</w:t>
+      </w:r>
+      <w:proofErr w:type="spellEnd"/>
+      <w:r>
+        <w:rPr>
+          <w:rFonts w:cs="Arial"/>
+          <w:b/>
+          <w:szCs w:val="18"/>
+          <w:lang w:val="en-US"/>
+        </w:rPr>
+        <w:t xml:space="preserve"> script file.</w:t>
       </w:r>
       <w:r>
         <w:rPr>
@@ -4783,9 +5131,17 @@
           <w:lang w:val="en-GB" w:eastAsia="en-GB"/>
         </w:rPr>
         <w:drawing>
-          <wp:inline distT="0" distB="0" distL="0" distR="0" wp14:anchorId="697C757A" wp14:editId="539E2CF1">
-            <wp:extent cx="8892540" cy="4314724"/>
+          <wp:anchor distT="0" distB="0" distL="114300" distR="114300" simplePos="0" relativeHeight="251660288" behindDoc="0" locked="0" layoutInCell="1" allowOverlap="1" wp14:anchorId="697C757A" wp14:editId="4DBFF108">
+            <wp:simplePos x="0" y="0"/>
+            <wp:positionH relativeFrom="column">
+              <wp:posOffset>-1270</wp:posOffset>
+            </wp:positionH>
+            <wp:positionV relativeFrom="paragraph">
+              <wp:posOffset>-1633855</wp:posOffset>
+            </wp:positionV>
+            <wp:extent cx="8892540" cy="4314190"/>
             <wp:effectExtent l="0" t="0" r="3810" b="0"/>
+            <wp:wrapNone/>
             <wp:docPr id="3" name="Afbeelding 3"/>
             <wp:cNvGraphicFramePr>
               <a:graphicFrameLocks xmlns:a="http://schemas.openxmlformats.org/drawingml/2006/main" noChangeAspect="1"/>
@@ -4800,7 +5156,7 @@
                     </pic:cNvPicPr>
                   </pic:nvPicPr>
                   <pic:blipFill>
-                    <a:blip r:embed="rId12">
+                    <a:blip r:embed="rId15">
                       <a:extLst>
                         <a:ext uri="{28A0092B-C50C-407E-A947-70E740481C1C}">
                           <a14:useLocalDpi xmlns:a14="http://schemas.microsoft.com/office/drawing/2010/main" val="0"/>
@@ -4815,7 +5171,7 @@
                   <pic:spPr bwMode="auto">
                     <a:xfrm>
                       <a:off x="0" y="0"/>
-                      <a:ext cx="8892540" cy="4314724"/>
+                      <a:ext cx="8892540" cy="4314190"/>
                     </a:xfrm>
                     <a:prstGeom prst="rect">
                       <a:avLst/>
@@ -4828,17 +5184,13 @@
                 </pic:pic>
               </a:graphicData>
             </a:graphic>
-          </wp:inline>
+          </wp:anchor>
         </w:drawing>
       </w:r>
     </w:p>
     <w:sectPr>
-      <w:headerReference w:type="even" r:id="rId13"/>
-      <w:headerReference w:type="default" r:id="rId14"/>
-      <w:footerReference w:type="even" r:id="rId15"/>
       <w:footerReference w:type="default" r:id="rId16"/>
-      <w:headerReference w:type="first" r:id="rId17"/>
-      <w:footerReference w:type="first" r:id="rId18"/>
+      <w:footerReference w:type="first" r:id="rId17"/>
       <w:pgSz w:w="16840" w:h="11907" w:orient="landscape" w:code="9"/>
       <w:pgMar w:top="1418" w:right="1418" w:bottom="1418" w:left="1418" w:header="709" w:footer="709" w:gutter="0"/>
       <w:paperSrc w:first="15" w:other="15"/>
@@ -4849,6 +5201,259 @@
 </w:document>
 </file>
 
+<file path=word/comments.xml><?xml version="1.0" encoding="utf-8"?>
+<w:comments xmlns:wpc="http://schemas.microsoft.com/office/word/2010/wordprocessingCanvas" xmlns:cx="http://schemas.microsoft.com/office/drawing/2014/chartex" xmlns:cx1="http://schemas.microsoft.com/office/drawing/2015/9/8/chartex" xmlns:cx2="http://schemas.microsoft.com/office/drawing/2015/10/21/chartex" xmlns:cx3="http://schemas.microsoft.com/office/drawing/2016/5/9/chartex" xmlns:cx4="http://schemas.microsoft.com/office/drawing/2016/5/10/chartex" xmlns:cx5="http://schemas.microsoft.com/office/drawing/2016/5/11/chartex" xmlns:cx6="http://schemas.microsoft.com/office/drawing/2016/5/12/chartex" xmlns:cx7="http://schemas.microsoft.com/office/drawing/2016/5/13/chartex" xmlns:cx8="http://schemas.microsoft.com/office/drawing/2016/5/14/chartex" xmlns:mc="http://schemas.openxmlformats.org/markup-compatibility/2006" xmlns:aink="http://schemas.microsoft.com/office/drawing/2016/ink" xmlns:am3d="http://schemas.microsoft.com/office/drawing/2017/model3d" xmlns:o="urn:schemas-microsoft-com:office:office" xmlns:r="http://schemas.openxmlformats.org/officeDocument/2006/relationships" xmlns:m="http://schemas.openxmlformats.org/officeDocument/2006/math" xmlns:v="urn:schemas-microsoft-com:vml" xmlns:wp14="http://schemas.microsoft.com/office/word/2010/wordprocessingDrawing" xmlns:wp="http://schemas.openxmlformats.org/drawingml/2006/wordprocessingDrawing" xmlns:w10="urn:schemas-microsoft-com:office:word" xmlns:w="http://schemas.openxmlformats.org/wordprocessingml/2006/main" xmlns:w14="http://schemas.microsoft.com/office/word/2010/wordml" xmlns:w15="http://schemas.microsoft.com/office/word/2012/wordml" xmlns:w16cid="http://schemas.microsoft.com/office/word/2016/wordml/cid" xmlns:w16se="http://schemas.microsoft.com/office/word/2015/wordml/symex" xmlns:wpg="http://schemas.microsoft.com/office/word/2010/wordprocessingGroup" xmlns:wpi="http://schemas.microsoft.com/office/word/2010/wordprocessingInk" xmlns:wne="http://schemas.microsoft.com/office/word/2006/wordml" xmlns:wps="http://schemas.microsoft.com/office/word/2010/wordprocessingShape" mc:Ignorable="w14 w15 w16se w16cid wp14">
+  <w:comment w:id="2" w:author="Erik Knaake" w:date="2019-03-15T14:35:00Z" w:initials="EK">
+    <w:p>
+      <w:pPr>
+        <w:pStyle w:val="Tekstopmerking"/>
+      </w:pPr>
+      <w:r>
+        <w:rPr>
+          <w:rStyle w:val="Verwijzingopmerking"/>
+        </w:rPr>
+        <w:annotationRef/>
+      </w:r>
+      <w:r>
+        <w:t>Erik</w:t>
+      </w:r>
+    </w:p>
+  </w:comment>
+  <w:comment w:id="1" w:author="Erik Knaake" w:date="2019-03-15T14:35:00Z" w:initials="EK">
+    <w:p>
+      <w:pPr>
+        <w:pStyle w:val="Tekstopmerking"/>
+      </w:pPr>
+      <w:r>
+        <w:rPr>
+          <w:rStyle w:val="Verwijzingopmerking"/>
+        </w:rPr>
+        <w:annotationRef/>
+      </w:r>
+      <w:proofErr w:type="spellStart"/>
+      <w:r>
+        <w:t>Jannick</w:t>
+      </w:r>
+      <w:proofErr w:type="spellEnd"/>
+    </w:p>
+    <w:p>
+      <w:pPr>
+        <w:pStyle w:val="Tekstopmerking"/>
+      </w:pPr>
+    </w:p>
+  </w:comment>
+  <w:comment w:id="3" w:author="Erik Knaake" w:date="2019-03-15T14:36:00Z" w:initials="EK">
+    <w:p>
+      <w:pPr>
+        <w:pStyle w:val="Tekstopmerking"/>
+      </w:pPr>
+      <w:r>
+        <w:rPr>
+          <w:rStyle w:val="Verwijzingopmerking"/>
+        </w:rPr>
+        <w:annotationRef/>
+      </w:r>
+      <w:r>
+        <w:t>Erik</w:t>
+      </w:r>
+    </w:p>
+  </w:comment>
+  <w:comment w:id="4" w:author="Erik Knaake" w:date="2019-03-15T14:36:00Z" w:initials="EK">
+    <w:p>
+      <w:pPr>
+        <w:pStyle w:val="Tekstopmerking"/>
+        <w:ind w:left="0"/>
+      </w:pPr>
+      <w:r>
+        <w:rPr>
+          <w:rStyle w:val="Verwijzingopmerking"/>
+        </w:rPr>
+        <w:annotationRef/>
+      </w:r>
+      <w:proofErr w:type="spellStart"/>
+      <w:r>
+        <w:t>Jannick</w:t>
+      </w:r>
+      <w:proofErr w:type="spellEnd"/>
+      <w:r>
+        <w:t xml:space="preserve"> (</w:t>
+      </w:r>
+      <w:proofErr w:type="spellStart"/>
+      <w:r>
+        <w:t>sproc</w:t>
+      </w:r>
+      <w:proofErr w:type="spellEnd"/>
+      <w:r>
+        <w:t>)</w:t>
+      </w:r>
+    </w:p>
+  </w:comment>
+  <w:comment w:id="5" w:author="Erik Knaake" w:date="2019-03-15T14:38:00Z" w:initials="EK">
+    <w:p>
+      <w:pPr>
+        <w:pStyle w:val="Tekstopmerking"/>
+      </w:pPr>
+      <w:r>
+        <w:rPr>
+          <w:rStyle w:val="Verwijzingopmerking"/>
+        </w:rPr>
+        <w:annotationRef/>
+      </w:r>
+      <w:r>
+        <w:t>Erik (trigger)</w:t>
+      </w:r>
+    </w:p>
+  </w:comment>
+  <w:comment w:id="6" w:author="Erik Knaake" w:date="2019-03-15T14:38:00Z" w:initials="EK">
+    <w:p>
+      <w:pPr>
+        <w:pStyle w:val="Tekstopmerking"/>
+      </w:pPr>
+      <w:r>
+        <w:rPr>
+          <w:rStyle w:val="Verwijzingopmerking"/>
+        </w:rPr>
+        <w:annotationRef/>
+      </w:r>
+      <w:proofErr w:type="spellStart"/>
+      <w:r>
+        <w:t>Jannick</w:t>
+      </w:r>
+      <w:proofErr w:type="spellEnd"/>
+      <w:r>
+        <w:t xml:space="preserve"> (trigger)</w:t>
+      </w:r>
+    </w:p>
+  </w:comment>
+  <w:comment w:id="7" w:author="Erik Knaake" w:date="2019-03-15T14:38:00Z" w:initials="EK">
+    <w:p>
+      <w:pPr>
+        <w:pStyle w:val="Tekstopmerking"/>
+      </w:pPr>
+      <w:r>
+        <w:rPr>
+          <w:rStyle w:val="Verwijzingopmerking"/>
+        </w:rPr>
+        <w:annotationRef/>
+      </w:r>
+      <w:r>
+        <w:t>Erik (</w:t>
+      </w:r>
+      <w:proofErr w:type="spellStart"/>
+      <w:r>
+        <w:t>sproc</w:t>
+      </w:r>
+      <w:proofErr w:type="spellEnd"/>
+      <w:r>
+        <w:t>)</w:t>
+      </w:r>
+    </w:p>
+  </w:comment>
+  <w:comment w:id="9" w:author="Erik Knaake" w:date="2019-02-20T15:50:00Z" w:initials="EK">
+    <w:p>
+      <w:pPr>
+        <w:pStyle w:val="Tekstopmerking"/>
+      </w:pPr>
+      <w:r>
+        <w:rPr>
+          <w:rStyle w:val="Verwijzingopmerking"/>
+        </w:rPr>
+        <w:annotationRef/>
+      </w:r>
+      <w:r>
+        <w:t xml:space="preserve">Van welke </w:t>
+      </w:r>
+      <w:proofErr w:type="spellStart"/>
+      <w:r>
+        <w:t>queries</w:t>
+      </w:r>
+      <w:proofErr w:type="spellEnd"/>
+      <w:r>
+        <w:t>?</w:t>
+      </w:r>
+    </w:p>
+  </w:comment>
+  <w:comment w:id="10" w:author="Erik Knaake" w:date="2019-02-20T15:51:00Z" w:initials="EK">
+    <w:p>
+      <w:pPr>
+        <w:pStyle w:val="Tekstopmerking"/>
+      </w:pPr>
+      <w:r>
+        <w:rPr>
+          <w:rStyle w:val="Verwijzingopmerking"/>
+        </w:rPr>
+        <w:annotationRef/>
+      </w:r>
+      <w:r>
+        <w:t xml:space="preserve">Moet na een dubbele update alle twee de oude states terug te vinden zijn in de </w:t>
+      </w:r>
+      <w:proofErr w:type="spellStart"/>
+      <w:r>
+        <w:t>hist</w:t>
+      </w:r>
+      <w:proofErr w:type="spellEnd"/>
+      <w:r>
+        <w:t xml:space="preserve"> </w:t>
+      </w:r>
+      <w:proofErr w:type="spellStart"/>
+      <w:r>
+        <w:t>tables</w:t>
+      </w:r>
+      <w:proofErr w:type="spellEnd"/>
+      <w:r>
+        <w:t xml:space="preserve"> en moet de huidige versie daar ook in staan of niet</w:t>
+      </w:r>
+    </w:p>
+  </w:comment>
+  <w:comment w:id="11" w:author="Erik Knaake" w:date="2019-02-20T15:52:00Z" w:initials="EK">
+    <w:p>
+      <w:pPr>
+        <w:pStyle w:val="Tekstopmerking"/>
+      </w:pPr>
+      <w:r>
+        <w:rPr>
+          <w:rStyle w:val="Verwijzingopmerking"/>
+        </w:rPr>
+        <w:annotationRef/>
+      </w:r>
+      <w:r>
+        <w:t>Geautomatiseerd of niet?</w:t>
+      </w:r>
+    </w:p>
+  </w:comment>
+</w:comments>
+</file>
+
+<file path=word/commentsExtended.xml><?xml version="1.0" encoding="utf-8"?>
+<w15:commentsEx xmlns:wpc="http://schemas.microsoft.com/office/word/2010/wordprocessingCanvas" xmlns:cx="http://schemas.microsoft.com/office/drawing/2014/chartex" xmlns:cx1="http://schemas.microsoft.com/office/drawing/2015/9/8/chartex" xmlns:cx2="http://schemas.microsoft.com/office/drawing/2015/10/21/chartex" xmlns:cx3="http://schemas.microsoft.com/office/drawing/2016/5/9/chartex" xmlns:cx4="http://schemas.microsoft.com/office/drawing/2016/5/10/chartex" xmlns:cx5="http://schemas.microsoft.com/office/drawing/2016/5/11/chartex" xmlns:cx6="http://schemas.microsoft.com/office/drawing/2016/5/12/chartex" xmlns:cx7="http://schemas.microsoft.com/office/drawing/2016/5/13/chartex" xmlns:cx8="http://schemas.microsoft.com/office/drawing/2016/5/14/chartex" xmlns:mc="http://schemas.openxmlformats.org/markup-compatibility/2006" xmlns:aink="http://schemas.microsoft.com/office/drawing/2016/ink" xmlns:am3d="http://schemas.microsoft.com/office/drawing/2017/model3d" xmlns:o="urn:schemas-microsoft-com:office:office" xmlns:r="http://schemas.openxmlformats.org/officeDocument/2006/relationships" xmlns:m="http://schemas.openxmlformats.org/officeDocument/2006/math" xmlns:v="urn:schemas-microsoft-com:vml" xmlns:wp14="http://schemas.microsoft.com/office/word/2010/wordprocessingDrawing" xmlns:wp="http://schemas.openxmlformats.org/drawingml/2006/wordprocessingDrawing" xmlns:w10="urn:schemas-microsoft-com:office:word" xmlns:w="http://schemas.openxmlformats.org/wordprocessingml/2006/main" xmlns:w14="http://schemas.microsoft.com/office/word/2010/wordml" xmlns:w15="http://schemas.microsoft.com/office/word/2012/wordml" xmlns:w16cid="http://schemas.microsoft.com/office/word/2016/wordml/cid" xmlns:w16se="http://schemas.microsoft.com/office/word/2015/wordml/symex" xmlns:wpg="http://schemas.microsoft.com/office/word/2010/wordprocessingGroup" xmlns:wpi="http://schemas.microsoft.com/office/word/2010/wordprocessingInk" xmlns:wne="http://schemas.microsoft.com/office/word/2006/wordml" xmlns:wps="http://schemas.microsoft.com/office/word/2010/wordprocessingShape" mc:Ignorable="w14 w15 w16se w16cid wp14">
+  <w15:commentEx w15:paraId="1EFA8146" w15:done="1"/>
+  <w15:commentEx w15:paraId="578EAF8C" w15:done="0"/>
+  <w15:commentEx w15:paraId="6A0455EE" w15:done="0"/>
+  <w15:commentEx w15:paraId="12CBF3AA" w15:done="0"/>
+  <w15:commentEx w15:paraId="51597252" w15:done="0"/>
+  <w15:commentEx w15:paraId="53FBC052" w15:done="0"/>
+  <w15:commentEx w15:paraId="00BDD5CD" w15:done="0"/>
+  <w15:commentEx w15:paraId="07B4CCBB" w15:done="0"/>
+  <w15:commentEx w15:paraId="0FA0EB1B" w15:done="0"/>
+  <w15:commentEx w15:paraId="0A7ABB1D" w15:done="0"/>
+</w15:commentsEx>
+</file>
+
+<file path=word/commentsIds.xml><?xml version="1.0" encoding="utf-8"?>
+<w16cid:commentsIds xmlns:wpc="http://schemas.microsoft.com/office/word/2010/wordprocessingCanvas" xmlns:cx="http://schemas.microsoft.com/office/drawing/2014/chartex" xmlns:cx1="http://schemas.microsoft.com/office/drawing/2015/9/8/chartex" xmlns:cx2="http://schemas.microsoft.com/office/drawing/2015/10/21/chartex" xmlns:cx3="http://schemas.microsoft.com/office/drawing/2016/5/9/chartex" xmlns:cx4="http://schemas.microsoft.com/office/drawing/2016/5/10/chartex" xmlns:cx5="http://schemas.microsoft.com/office/drawing/2016/5/11/chartex" xmlns:cx6="http://schemas.microsoft.com/office/drawing/2016/5/12/chartex" xmlns:cx7="http://schemas.microsoft.com/office/drawing/2016/5/13/chartex" xmlns:cx8="http://schemas.microsoft.com/office/drawing/2016/5/14/chartex" xmlns:mc="http://schemas.openxmlformats.org/markup-compatibility/2006" xmlns:aink="http://schemas.microsoft.com/office/drawing/2016/ink" xmlns:am3d="http://schemas.microsoft.com/office/drawing/2017/model3d" xmlns:o="urn:schemas-microsoft-com:office:office" xmlns:r="http://schemas.openxmlformats.org/officeDocument/2006/relationships" xmlns:m="http://schemas.openxmlformats.org/officeDocument/2006/math" xmlns:v="urn:schemas-microsoft-com:vml" xmlns:wp14="http://schemas.microsoft.com/office/word/2010/wordprocessingDrawing" xmlns:wp="http://schemas.openxmlformats.org/drawingml/2006/wordprocessingDrawing" xmlns:w10="urn:schemas-microsoft-com:office:word" xmlns:w="http://schemas.openxmlformats.org/wordprocessingml/2006/main" xmlns:w14="http://schemas.microsoft.com/office/word/2010/wordml" xmlns:w15="http://schemas.microsoft.com/office/word/2012/wordml" xmlns:w16cid="http://schemas.microsoft.com/office/word/2016/wordml/cid" xmlns:w16se="http://schemas.microsoft.com/office/word/2015/wordml/symex" xmlns:wpg="http://schemas.microsoft.com/office/word/2010/wordprocessingGroup" xmlns:wpi="http://schemas.microsoft.com/office/word/2010/wordprocessingInk" xmlns:wne="http://schemas.microsoft.com/office/word/2006/wordml" xmlns:wps="http://schemas.microsoft.com/office/word/2010/wordprocessingShape" mc:Ignorable="w14 w15 w16se w16cid wp14">
+  <w16cid:commentId w16cid:paraId="1EFA8146" w16cid:durableId="203636CF"/>
+  <w16cid:commentId w16cid:paraId="578EAF8C" w16cid:durableId="203636AC"/>
+  <w16cid:commentId w16cid:paraId="6A0455EE" w16cid:durableId="203636E6"/>
+  <w16cid:commentId w16cid:paraId="12CBF3AA" w16cid:durableId="20363707"/>
+  <w16cid:commentId w16cid:paraId="51597252" w16cid:durableId="20363749"/>
+  <w16cid:commentId w16cid:paraId="53FBC052" w16cid:durableId="20363768"/>
+  <w16cid:commentId w16cid:paraId="00BDD5CD" w16cid:durableId="2036377F"/>
+  <w16cid:commentId w16cid:paraId="07B4CCBB" w16cid:durableId="2017F5C0"/>
+  <w16cid:commentId w16cid:paraId="0FA0EB1B" w16cid:durableId="2017F5F0"/>
+  <w16cid:commentId w16cid:paraId="0A7ABB1D" w16cid:durableId="2017F64F"/>
+</w16cid:commentsIds>
+</file>
+
 <file path=word/endnotes.xml><?xml version="1.0" encoding="utf-8"?>
 <w:endnotes xmlns:wpc="http://schemas.microsoft.com/office/word/2010/wordprocessingCanvas" xmlns:cx="http://schemas.microsoft.com/office/drawing/2014/chartex" xmlns:cx1="http://schemas.microsoft.com/office/drawing/2015/9/8/chartex" xmlns:cx2="http://schemas.microsoft.com/office/drawing/2015/10/21/chartex" xmlns:cx3="http://schemas.microsoft.com/office/drawing/2016/5/9/chartex" xmlns:cx4="http://schemas.microsoft.com/office/drawing/2016/5/10/chartex" xmlns:cx5="http://schemas.microsoft.com/office/drawing/2016/5/11/chartex" xmlns:cx6="http://schemas.microsoft.com/office/drawing/2016/5/12/chartex" xmlns:cx7="http://schemas.microsoft.com/office/drawing/2016/5/13/chartex" xmlns:cx8="http://schemas.microsoft.com/office/drawing/2016/5/14/chartex" xmlns:mc="http://schemas.openxmlformats.org/markup-compatibility/2006" xmlns:aink="http://schemas.microsoft.com/office/drawing/2016/ink" xmlns:am3d="http://schemas.microsoft.com/office/drawing/2017/model3d" xmlns:o="urn:schemas-microsoft-com:office:office" xmlns:r="http://schemas.openxmlformats.org/officeDocument/2006/relationships" xmlns:m="http://schemas.openxmlformats.org/officeDocument/2006/math" xmlns:v="urn:schemas-microsoft-com:vml" xmlns:wp14="http://schemas.microsoft.com/office/word/2010/wordprocessingDrawing" xmlns:wp="http://schemas.openxmlformats.org/drawingml/2006/wordprocessingDrawing" xmlns:w10="urn:schemas-microsoft-com:office:word" xmlns:w="http://schemas.openxmlformats.org/wordprocessingml/2006/main" xmlns:w14="http://schemas.microsoft.com/office/word/2010/wordml" xmlns:w15="http://schemas.microsoft.com/office/word/2012/wordml" xmlns:w16cid="http://schemas.microsoft.com/office/word/2016/wordml/cid" xmlns:w16se="http://schemas.microsoft.com/office/word/2015/wordml/symex" xmlns:wpg="http://schemas.microsoft.com/office/word/2010/wordprocessingGroup" xmlns:wpi="http://schemas.microsoft.com/office/word/2010/wordprocessingInk" xmlns:wne="http://schemas.microsoft.com/office/word/2006/wordml" xmlns:wps="http://schemas.microsoft.com/office/word/2010/wordprocessingShape" mc:Ignorable="w14 w15 w16se w16cid wp14">
   <w:endnote w:type="separator" w:id="-1">
@@ -4869,16 +5474,6 @@
 </file>
 
 <file path=word/footer1.xml><?xml version="1.0" encoding="utf-8"?>
-<w:ftr xmlns:wpc="http://schemas.microsoft.com/office/word/2010/wordprocessingCanvas" xmlns:cx="http://schemas.microsoft.com/office/drawing/2014/chartex" xmlns:cx1="http://schemas.microsoft.com/office/drawing/2015/9/8/chartex" xmlns:cx2="http://schemas.microsoft.com/office/drawing/2015/10/21/chartex" xmlns:cx3="http://schemas.microsoft.com/office/drawing/2016/5/9/chartex" xmlns:cx4="http://schemas.microsoft.com/office/drawing/2016/5/10/chartex" xmlns:cx5="http://schemas.microsoft.com/office/drawing/2016/5/11/chartex" xmlns:cx6="http://schemas.microsoft.com/office/drawing/2016/5/12/chartex" xmlns:cx7="http://schemas.microsoft.com/office/drawing/2016/5/13/chartex" xmlns:cx8="http://schemas.microsoft.com/office/drawing/2016/5/14/chartex" xmlns:mc="http://schemas.openxmlformats.org/markup-compatibility/2006" xmlns:aink="http://schemas.microsoft.com/office/drawing/2016/ink" xmlns:am3d="http://schemas.microsoft.com/office/drawing/2017/model3d" xmlns:o="urn:schemas-microsoft-com:office:office" xmlns:r="http://schemas.openxmlformats.org/officeDocument/2006/relationships" xmlns:m="http://schemas.openxmlformats.org/officeDocument/2006/math" xmlns:v="urn:schemas-microsoft-com:vml" xmlns:wp14="http://schemas.microsoft.com/office/word/2010/wordprocessingDrawing" xmlns:wp="http://schemas.openxmlformats.org/drawingml/2006/wordprocessingDrawing" xmlns:w10="urn:schemas-microsoft-com:office:word" xmlns:w="http://schemas.openxmlformats.org/wordprocessingml/2006/main" xmlns:w14="http://schemas.microsoft.com/office/word/2010/wordml" xmlns:w15="http://schemas.microsoft.com/office/word/2012/wordml" xmlns:w16cid="http://schemas.microsoft.com/office/word/2016/wordml/cid" xmlns:w16se="http://schemas.microsoft.com/office/word/2015/wordml/symex" xmlns:wpg="http://schemas.microsoft.com/office/word/2010/wordprocessingGroup" xmlns:wpi="http://schemas.microsoft.com/office/word/2010/wordprocessingInk" xmlns:wne="http://schemas.microsoft.com/office/word/2006/wordml" xmlns:wps="http://schemas.microsoft.com/office/word/2010/wordprocessingShape" mc:Ignorable="w14 w15 w16se w16cid wp14">
-  <w:p>
-    <w:pPr>
-      <w:pStyle w:val="Voettekst"/>
-    </w:pPr>
-  </w:p>
-</w:ftr>
-</file>
-
-<file path=word/footer2.xml><?xml version="1.0" encoding="utf-8"?>
 <w:ftr xmlns:wpc="http://schemas.microsoft.com/office/word/2010/wordprocessingCanvas" xmlns:cx="http://schemas.microsoft.com/office/drawing/2014/chartex" xmlns:cx1="http://schemas.microsoft.com/office/drawing/2015/9/8/chartex" xmlns:cx2="http://schemas.microsoft.com/office/drawing/2015/10/21/chartex" xmlns:cx3="http://schemas.microsoft.com/office/drawing/2016/5/9/chartex" xmlns:cx4="http://schemas.microsoft.com/office/drawing/2016/5/10/chartex" xmlns:cx5="http://schemas.microsoft.com/office/drawing/2016/5/11/chartex" xmlns:cx6="http://schemas.microsoft.com/office/drawing/2016/5/12/chartex" xmlns:cx7="http://schemas.microsoft.com/office/drawing/2016/5/13/chartex" xmlns:cx8="http://schemas.microsoft.com/office/drawing/2016/5/14/chartex" xmlns:mc="http://schemas.openxmlformats.org/markup-compatibility/2006" xmlns:aink="http://schemas.microsoft.com/office/drawing/2016/ink" xmlns:am3d="http://schemas.microsoft.com/office/drawing/2017/model3d" xmlns:o="urn:schemas-microsoft-com:office:office" xmlns:r="http://schemas.openxmlformats.org/officeDocument/2006/relationships" xmlns:m="http://schemas.openxmlformats.org/officeDocument/2006/math" xmlns:v="urn:schemas-microsoft-com:vml" xmlns:wp14="http://schemas.microsoft.com/office/word/2010/wordprocessingDrawing" xmlns:wp="http://schemas.openxmlformats.org/drawingml/2006/wordprocessingDrawing" xmlns:w10="urn:schemas-microsoft-com:office:word" xmlns:w="http://schemas.openxmlformats.org/wordprocessingml/2006/main" xmlns:w14="http://schemas.microsoft.com/office/word/2010/wordml" xmlns:w15="http://schemas.microsoft.com/office/word/2012/wordml" xmlns:w16cid="http://schemas.microsoft.com/office/word/2016/wordml/cid" xmlns:w16se="http://schemas.microsoft.com/office/word/2015/wordml/symex" xmlns:wpg="http://schemas.microsoft.com/office/word/2010/wordprocessingGroup" xmlns:wpi="http://schemas.microsoft.com/office/word/2010/wordprocessingInk" xmlns:wne="http://schemas.microsoft.com/office/word/2006/wordml" xmlns:wps="http://schemas.microsoft.com/office/word/2010/wordprocessingShape" mc:Ignorable="w14 w15 w16se w16cid wp14">
   <w:sdt>
     <w:sdtPr>
@@ -4920,7 +5515,7 @@
 </w:ftr>
 </file>
 
-<file path=word/footer3.xml><?xml version="1.0" encoding="utf-8"?>
+<file path=word/footer2.xml><?xml version="1.0" encoding="utf-8"?>
 <w:ftr xmlns:wpc="http://schemas.microsoft.com/office/word/2010/wordprocessingCanvas" xmlns:cx="http://schemas.microsoft.com/office/drawing/2014/chartex" xmlns:cx1="http://schemas.microsoft.com/office/drawing/2015/9/8/chartex" xmlns:cx2="http://schemas.microsoft.com/office/drawing/2015/10/21/chartex" xmlns:cx3="http://schemas.microsoft.com/office/drawing/2016/5/9/chartex" xmlns:cx4="http://schemas.microsoft.com/office/drawing/2016/5/10/chartex" xmlns:cx5="http://schemas.microsoft.com/office/drawing/2016/5/11/chartex" xmlns:cx6="http://schemas.microsoft.com/office/drawing/2016/5/12/chartex" xmlns:cx7="http://schemas.microsoft.com/office/drawing/2016/5/13/chartex" xmlns:cx8="http://schemas.microsoft.com/office/drawing/2016/5/14/chartex" xmlns:mc="http://schemas.openxmlformats.org/markup-compatibility/2006" xmlns:aink="http://schemas.microsoft.com/office/drawing/2016/ink" xmlns:am3d="http://schemas.microsoft.com/office/drawing/2017/model3d" xmlns:o="urn:schemas-microsoft-com:office:office" xmlns:r="http://schemas.openxmlformats.org/officeDocument/2006/relationships" xmlns:m="http://schemas.openxmlformats.org/officeDocument/2006/math" xmlns:v="urn:schemas-microsoft-com:vml" xmlns:wp14="http://schemas.microsoft.com/office/word/2010/wordprocessingDrawing" xmlns:wp="http://schemas.openxmlformats.org/drawingml/2006/wordprocessingDrawing" xmlns:w10="urn:schemas-microsoft-com:office:word" xmlns:w="http://schemas.openxmlformats.org/wordprocessingml/2006/main" xmlns:w14="http://schemas.microsoft.com/office/word/2010/wordml" xmlns:w15="http://schemas.microsoft.com/office/word/2012/wordml" xmlns:w16cid="http://schemas.microsoft.com/office/word/2016/wordml/cid" xmlns:w16se="http://schemas.microsoft.com/office/word/2015/wordml/symex" xmlns:wpg="http://schemas.microsoft.com/office/word/2010/wordprocessingGroup" xmlns:wpi="http://schemas.microsoft.com/office/word/2010/wordprocessingInk" xmlns:wne="http://schemas.microsoft.com/office/word/2006/wordml" xmlns:wps="http://schemas.microsoft.com/office/word/2010/wordprocessingShape" mc:Ignorable="w14 w15 w16se w16cid wp14">
   <w:p>
     <w:r>
@@ -5019,35 +5614,13 @@
       </w:rPr>
       <w:fldChar w:fldCharType="separate"/>
     </w:r>
-    <w:ins w:id="2" w:author="Scholten Chris" w:date="2019-02-06T19:09:00Z">
-      <w:r>
-        <w:rPr>
-          <w:noProof/>
-          <w:color w:val="808080"/>
-        </w:rPr>
-        <w:t>6-2-2019</w:t>
-      </w:r>
-    </w:ins>
-    <w:ins w:id="3" w:author="Misja Nabben" w:date="2018-11-28T09:42:00Z">
-      <w:del w:id="4" w:author="Scholten Chris" w:date="2019-02-06T19:09:00Z">
-        <w:r>
-          <w:rPr>
-            <w:noProof/>
-            <w:color w:val="808080"/>
-          </w:rPr>
-          <w:delText>28-11-2018</w:delText>
-        </w:r>
-      </w:del>
-    </w:ins>
-    <w:del w:id="5" w:author="Scholten Chris" w:date="2019-02-06T19:09:00Z">
-      <w:r>
-        <w:rPr>
-          <w:noProof/>
-          <w:color w:val="808080"/>
-        </w:rPr>
-        <w:delText>27-8-2018</w:delText>
-      </w:r>
-    </w:del>
+    <w:r>
+      <w:rPr>
+        <w:noProof/>
+        <w:color w:val="808080"/>
+      </w:rPr>
+      <w:t>15-3-2019</w:t>
+    </w:r>
     <w:r>
       <w:rPr>
         <w:color w:val="808080"/>
@@ -5075,36 +5648,6 @@
     </w:p>
   </w:footnote>
 </w:footnotes>
-</file>
-
-<file path=word/header1.xml><?xml version="1.0" encoding="utf-8"?>
-<w:hdr xmlns:wpc="http://schemas.microsoft.com/office/word/2010/wordprocessingCanvas" xmlns:cx="http://schemas.microsoft.com/office/drawing/2014/chartex" xmlns:cx1="http://schemas.microsoft.com/office/drawing/2015/9/8/chartex" xmlns:cx2="http://schemas.microsoft.com/office/drawing/2015/10/21/chartex" xmlns:cx3="http://schemas.microsoft.com/office/drawing/2016/5/9/chartex" xmlns:cx4="http://schemas.microsoft.com/office/drawing/2016/5/10/chartex" xmlns:cx5="http://schemas.microsoft.com/office/drawing/2016/5/11/chartex" xmlns:cx6="http://schemas.microsoft.com/office/drawing/2016/5/12/chartex" xmlns:cx7="http://schemas.microsoft.com/office/drawing/2016/5/13/chartex" xmlns:cx8="http://schemas.microsoft.com/office/drawing/2016/5/14/chartex" xmlns:mc="http://schemas.openxmlformats.org/markup-compatibility/2006" xmlns:aink="http://schemas.microsoft.com/office/drawing/2016/ink" xmlns:am3d="http://schemas.microsoft.com/office/drawing/2017/model3d" xmlns:o="urn:schemas-microsoft-com:office:office" xmlns:r="http://schemas.openxmlformats.org/officeDocument/2006/relationships" xmlns:m="http://schemas.openxmlformats.org/officeDocument/2006/math" xmlns:v="urn:schemas-microsoft-com:vml" xmlns:wp14="http://schemas.microsoft.com/office/word/2010/wordprocessingDrawing" xmlns:wp="http://schemas.openxmlformats.org/drawingml/2006/wordprocessingDrawing" xmlns:w10="urn:schemas-microsoft-com:office:word" xmlns:w="http://schemas.openxmlformats.org/wordprocessingml/2006/main" xmlns:w14="http://schemas.microsoft.com/office/word/2010/wordml" xmlns:w15="http://schemas.microsoft.com/office/word/2012/wordml" xmlns:w16cid="http://schemas.microsoft.com/office/word/2016/wordml/cid" xmlns:w16se="http://schemas.microsoft.com/office/word/2015/wordml/symex" xmlns:wpg="http://schemas.microsoft.com/office/word/2010/wordprocessingGroup" xmlns:wpi="http://schemas.microsoft.com/office/word/2010/wordprocessingInk" xmlns:wne="http://schemas.microsoft.com/office/word/2006/wordml" xmlns:wps="http://schemas.microsoft.com/office/word/2010/wordprocessingShape" mc:Ignorable="w14 w15 w16se w16cid wp14">
-  <w:p>
-    <w:pPr>
-      <w:pStyle w:val="Koptekst"/>
-    </w:pPr>
-  </w:p>
-</w:hdr>
-</file>
-
-<file path=word/header2.xml><?xml version="1.0" encoding="utf-8"?>
-<w:hdr xmlns:wpc="http://schemas.microsoft.com/office/word/2010/wordprocessingCanvas" xmlns:cx="http://schemas.microsoft.com/office/drawing/2014/chartex" xmlns:cx1="http://schemas.microsoft.com/office/drawing/2015/9/8/chartex" xmlns:cx2="http://schemas.microsoft.com/office/drawing/2015/10/21/chartex" xmlns:cx3="http://schemas.microsoft.com/office/drawing/2016/5/9/chartex" xmlns:cx4="http://schemas.microsoft.com/office/drawing/2016/5/10/chartex" xmlns:cx5="http://schemas.microsoft.com/office/drawing/2016/5/11/chartex" xmlns:cx6="http://schemas.microsoft.com/office/drawing/2016/5/12/chartex" xmlns:cx7="http://schemas.microsoft.com/office/drawing/2016/5/13/chartex" xmlns:cx8="http://schemas.microsoft.com/office/drawing/2016/5/14/chartex" xmlns:mc="http://schemas.openxmlformats.org/markup-compatibility/2006" xmlns:aink="http://schemas.microsoft.com/office/drawing/2016/ink" xmlns:am3d="http://schemas.microsoft.com/office/drawing/2017/model3d" xmlns:o="urn:schemas-microsoft-com:office:office" xmlns:r="http://schemas.openxmlformats.org/officeDocument/2006/relationships" xmlns:m="http://schemas.openxmlformats.org/officeDocument/2006/math" xmlns:v="urn:schemas-microsoft-com:vml" xmlns:wp14="http://schemas.microsoft.com/office/word/2010/wordprocessingDrawing" xmlns:wp="http://schemas.openxmlformats.org/drawingml/2006/wordprocessingDrawing" xmlns:w10="urn:schemas-microsoft-com:office:word" xmlns:w="http://schemas.openxmlformats.org/wordprocessingml/2006/main" xmlns:w14="http://schemas.microsoft.com/office/word/2010/wordml" xmlns:w15="http://schemas.microsoft.com/office/word/2012/wordml" xmlns:w16cid="http://schemas.microsoft.com/office/word/2016/wordml/cid" xmlns:w16se="http://schemas.microsoft.com/office/word/2015/wordml/symex" xmlns:wpg="http://schemas.microsoft.com/office/word/2010/wordprocessingGroup" xmlns:wpi="http://schemas.microsoft.com/office/word/2010/wordprocessingInk" xmlns:wne="http://schemas.microsoft.com/office/word/2006/wordml" xmlns:wps="http://schemas.microsoft.com/office/word/2010/wordprocessingShape" mc:Ignorable="w14 w15 w16se w16cid wp14">
-  <w:p>
-    <w:pPr>
-      <w:pStyle w:val="Koptekst"/>
-    </w:pPr>
-  </w:p>
-</w:hdr>
-</file>
-
-<file path=word/header3.xml><?xml version="1.0" encoding="utf-8"?>
-<w:hdr xmlns:wpc="http://schemas.microsoft.com/office/word/2010/wordprocessingCanvas" xmlns:cx="http://schemas.microsoft.com/office/drawing/2014/chartex" xmlns:cx1="http://schemas.microsoft.com/office/drawing/2015/9/8/chartex" xmlns:cx2="http://schemas.microsoft.com/office/drawing/2015/10/21/chartex" xmlns:cx3="http://schemas.microsoft.com/office/drawing/2016/5/9/chartex" xmlns:cx4="http://schemas.microsoft.com/office/drawing/2016/5/10/chartex" xmlns:cx5="http://schemas.microsoft.com/office/drawing/2016/5/11/chartex" xmlns:cx6="http://schemas.microsoft.com/office/drawing/2016/5/12/chartex" xmlns:cx7="http://schemas.microsoft.com/office/drawing/2016/5/13/chartex" xmlns:cx8="http://schemas.microsoft.com/office/drawing/2016/5/14/chartex" xmlns:mc="http://schemas.openxmlformats.org/markup-compatibility/2006" xmlns:aink="http://schemas.microsoft.com/office/drawing/2016/ink" xmlns:am3d="http://schemas.microsoft.com/office/drawing/2017/model3d" xmlns:o="urn:schemas-microsoft-com:office:office" xmlns:r="http://schemas.openxmlformats.org/officeDocument/2006/relationships" xmlns:m="http://schemas.openxmlformats.org/officeDocument/2006/math" xmlns:v="urn:schemas-microsoft-com:vml" xmlns:wp14="http://schemas.microsoft.com/office/word/2010/wordprocessingDrawing" xmlns:wp="http://schemas.openxmlformats.org/drawingml/2006/wordprocessingDrawing" xmlns:w10="urn:schemas-microsoft-com:office:word" xmlns:w="http://schemas.openxmlformats.org/wordprocessingml/2006/main" xmlns:w14="http://schemas.microsoft.com/office/word/2010/wordml" xmlns:w15="http://schemas.microsoft.com/office/word/2012/wordml" xmlns:w16cid="http://schemas.microsoft.com/office/word/2016/wordml/cid" xmlns:w16se="http://schemas.microsoft.com/office/word/2015/wordml/symex" xmlns:wpg="http://schemas.microsoft.com/office/word/2010/wordprocessingGroup" xmlns:wpi="http://schemas.microsoft.com/office/word/2010/wordprocessingInk" xmlns:wne="http://schemas.microsoft.com/office/word/2006/wordml" xmlns:wps="http://schemas.microsoft.com/office/word/2010/wordprocessingShape" mc:Ignorable="w14 w15 w16se w16cid wp14">
-  <w:p>
-    <w:pPr>
-      <w:pStyle w:val="Koptekst"/>
-    </w:pPr>
-  </w:p>
-</w:hdr>
 </file>
 
 <file path=word/numbering.xml><?xml version="1.0" encoding="utf-8"?>
@@ -8021,11 +8564,8 @@
 
 <file path=word/people.xml><?xml version="1.0" encoding="utf-8"?>
 <w15:people xmlns:wpc="http://schemas.microsoft.com/office/word/2010/wordprocessingCanvas" xmlns:cx="http://schemas.microsoft.com/office/drawing/2014/chartex" xmlns:cx1="http://schemas.microsoft.com/office/drawing/2015/9/8/chartex" xmlns:cx2="http://schemas.microsoft.com/office/drawing/2015/10/21/chartex" xmlns:cx3="http://schemas.microsoft.com/office/drawing/2016/5/9/chartex" xmlns:cx4="http://schemas.microsoft.com/office/drawing/2016/5/10/chartex" xmlns:cx5="http://schemas.microsoft.com/office/drawing/2016/5/11/chartex" xmlns:cx6="http://schemas.microsoft.com/office/drawing/2016/5/12/chartex" xmlns:cx7="http://schemas.microsoft.com/office/drawing/2016/5/13/chartex" xmlns:cx8="http://schemas.microsoft.com/office/drawing/2016/5/14/chartex" xmlns:mc="http://schemas.openxmlformats.org/markup-compatibility/2006" xmlns:aink="http://schemas.microsoft.com/office/drawing/2016/ink" xmlns:am3d="http://schemas.microsoft.com/office/drawing/2017/model3d" xmlns:o="urn:schemas-microsoft-com:office:office" xmlns:r="http://schemas.openxmlformats.org/officeDocument/2006/relationships" xmlns:m="http://schemas.openxmlformats.org/officeDocument/2006/math" xmlns:v="urn:schemas-microsoft-com:vml" xmlns:wp14="http://schemas.microsoft.com/office/word/2010/wordprocessingDrawing" xmlns:wp="http://schemas.openxmlformats.org/drawingml/2006/wordprocessingDrawing" xmlns:w10="urn:schemas-microsoft-com:office:word" xmlns:w="http://schemas.openxmlformats.org/wordprocessingml/2006/main" xmlns:w14="http://schemas.microsoft.com/office/word/2010/wordml" xmlns:w15="http://schemas.microsoft.com/office/word/2012/wordml" xmlns:w16cid="http://schemas.microsoft.com/office/word/2016/wordml/cid" xmlns:w16se="http://schemas.microsoft.com/office/word/2015/wordml/symex" xmlns:wpg="http://schemas.microsoft.com/office/word/2010/wordprocessingGroup" xmlns:wpi="http://schemas.microsoft.com/office/word/2010/wordprocessingInk" xmlns:wne="http://schemas.microsoft.com/office/word/2006/wordml" xmlns:wps="http://schemas.microsoft.com/office/word/2010/wordprocessingShape" mc:Ignorable="w14 w15 w16se w16cid wp14">
-  <w15:person w15:author="Scholten Chris">
-    <w15:presenceInfo w15:providerId="AD" w15:userId="S-1-5-21-3397036819-1398180507-1597133892-1000"/>
-  </w15:person>
-  <w15:person w15:author="Misja Nabben">
-    <w15:presenceInfo w15:providerId="Windows Live" w15:userId="c488e0a631d6396b"/>
+  <w15:person w15:author="Erik Knaake">
+    <w15:presenceInfo w15:providerId="Windows Live" w15:userId="b4862550e0c6a216"/>
   </w15:person>
 </w15:people>
 </file>
@@ -8147,6 +8687,7 @@
     <w:lsdException w:name="HTML Sample" w:semiHidden="1" w:unhideWhenUsed="1"/>
     <w:lsdException w:name="HTML Typewriter" w:semiHidden="1" w:unhideWhenUsed="1"/>
     <w:lsdException w:name="HTML Variable" w:semiHidden="1" w:unhideWhenUsed="1"/>
+    <w:lsdException w:name="Normal Table" w:semiHidden="1" w:unhideWhenUsed="1"/>
     <w:lsdException w:name="annotation subject" w:semiHidden="1" w:unhideWhenUsed="1"/>
     <w:lsdException w:name="No List" w:semiHidden="1" w:unhideWhenUsed="1"/>
     <w:lsdException w:name="Outline List 1" w:semiHidden="1" w:unhideWhenUsed="1"/>
@@ -8190,8 +8731,10 @@
     <w:lsdException w:name="Table Elegant" w:semiHidden="1" w:unhideWhenUsed="1"/>
     <w:lsdException w:name="Table Professional" w:semiHidden="1" w:unhideWhenUsed="1"/>
     <w:lsdException w:name="Table Subtle 1" w:semiHidden="1" w:unhideWhenUsed="1"/>
+    <w:lsdException w:name="Table Subtle 2" w:semiHidden="1" w:unhideWhenUsed="1"/>
     <w:lsdException w:name="Table Web 1" w:semiHidden="1" w:unhideWhenUsed="1"/>
     <w:lsdException w:name="Table Web 2" w:semiHidden="1" w:unhideWhenUsed="1"/>
+    <w:lsdException w:name="Table Web 3" w:semiHidden="1" w:unhideWhenUsed="1"/>
     <w:lsdException w:name="Balloon Text" w:semiHidden="1" w:unhideWhenUsed="1"/>
     <w:lsdException w:name="Table Grid" w:uiPriority="59"/>
     <w:lsdException w:name="Table Theme" w:semiHidden="1" w:unhideWhenUsed="1"/>
@@ -9555,7 +10098,7 @@
 </file>
 
 <file path=customXml/itemProps4.xml><?xml version="1.0" encoding="utf-8"?>
-<ds:datastoreItem xmlns:ds="http://schemas.openxmlformats.org/officeDocument/2006/customXml" ds:itemID="{F66E1099-21D4-4AC5-988F-69E2AC40B5C4}">
+<ds:datastoreItem xmlns:ds="http://schemas.openxmlformats.org/officeDocument/2006/customXml" ds:itemID="{8E80592C-25F5-4D6D-AD84-F5000AE0D289}">
   <ds:schemaRefs>
     <ds:schemaRef ds:uri="http://schemas.openxmlformats.org/officeDocument/2006/bibliography"/>
   </ds:schemaRefs>

</xml_diff>

<commit_message>
Starting off constraint 6.
</commit_message>
<xml_diff>
--- a/CASUS DI met kleine verbeteringen S2.docx
+++ b/CASUS DI met kleine verbeteringen S2.docx
@@ -4,7 +4,7 @@
   <w:body>
     <w:p>
       <w:pPr>
-        <w:pStyle w:val="Kop1"/>
+        <w:pStyle w:val="Heading1"/>
         <w:keepLines w:val="0"/>
         <w:pageBreakBefore/>
         <w:pBdr>
@@ -52,7 +52,7 @@
     </w:p>
     <w:p>
       <w:pPr>
-        <w:pStyle w:val="Kop4"/>
+        <w:pStyle w:val="Heading4"/>
         <w:rPr>
           <w:lang w:val="en-US"/>
         </w:rPr>
@@ -1705,7 +1705,7 @@
     </w:p>
     <w:p>
       <w:pPr>
-        <w:pStyle w:val="Kop4"/>
+        <w:pStyle w:val="Heading4"/>
         <w:rPr>
           <w:lang w:val="en-US"/>
         </w:rPr>
@@ -2042,7 +2042,7 @@
     </w:p>
     <w:p>
       <w:pPr>
-        <w:pStyle w:val="Kop4"/>
+        <w:pStyle w:val="Heading4"/>
         <w:rPr>
           <w:lang w:val="en-US"/>
         </w:rPr>
@@ -2104,7 +2104,7 @@
     </w:p>
     <w:p>
       <w:pPr>
-        <w:pStyle w:val="Lijstopsomteken"/>
+        <w:pStyle w:val="ListBullet"/>
         <w:numPr>
           <w:ilvl w:val="0"/>
           <w:numId w:val="20"/>
@@ -2122,7 +2122,7 @@
     </w:p>
     <w:p>
       <w:pPr>
-        <w:pStyle w:val="Lijstopsomteken"/>
+        <w:pStyle w:val="ListBullet"/>
         <w:numPr>
           <w:ilvl w:val="0"/>
           <w:numId w:val="20"/>
@@ -2140,7 +2140,7 @@
     </w:p>
     <w:p>
       <w:pPr>
-        <w:pStyle w:val="Lijstopsomteken"/>
+        <w:pStyle w:val="ListBullet"/>
         <w:numPr>
           <w:ilvl w:val="0"/>
           <w:numId w:val="20"/>
@@ -2158,7 +2158,7 @@
     </w:p>
     <w:p>
       <w:pPr>
-        <w:pStyle w:val="Lijstopsomteken"/>
+        <w:pStyle w:val="ListBullet"/>
         <w:numPr>
           <w:ilvl w:val="0"/>
           <w:numId w:val="20"/>
@@ -2268,7 +2268,7 @@
     </w:p>
     <w:p>
       <w:pPr>
-        <w:pStyle w:val="Lijstopsomteken"/>
+        <w:pStyle w:val="ListBullet"/>
         <w:numPr>
           <w:ilvl w:val="0"/>
           <w:numId w:val="20"/>
@@ -2292,7 +2292,7 @@
     </w:p>
     <w:p>
       <w:pPr>
-        <w:pStyle w:val="Lijstopsomteken"/>
+        <w:pStyle w:val="ListBullet"/>
         <w:numPr>
           <w:ilvl w:val="0"/>
           <w:numId w:val="20"/>
@@ -2309,30 +2309,30 @@
         </w:rPr>
         <w:t xml:space="preserve">Trainers </w:t>
       </w:r>
+      <w:commentRangeEnd w:id="1"/>
+      <w:r>
+        <w:rPr>
+          <w:rStyle w:val="CommentReference"/>
+        </w:rPr>
+        <w:commentReference w:id="1"/>
+      </w:r>
+      <w:r>
+        <w:rPr>
+          <w:lang w:val="en-US"/>
+        </w:rPr>
+        <w:t>cannot teach different courses simultaneously.</w:t>
+      </w:r>
       <w:commentRangeEnd w:id="2"/>
       <w:r>
         <w:rPr>
-          <w:rStyle w:val="Verwijzingopmerking"/>
+          <w:rStyle w:val="CommentReference"/>
         </w:rPr>
         <w:commentReference w:id="2"/>
-      </w:r>
-      <w:r>
-        <w:rPr>
-          <w:lang w:val="en-US"/>
-        </w:rPr>
-        <w:t>cannot teach different courses simultaneously.</w:t>
-      </w:r>
-      <w:commentRangeEnd w:id="1"/>
-      <w:r>
-        <w:rPr>
-          <w:rStyle w:val="Verwijzingopmerking"/>
-        </w:rPr>
-        <w:commentReference w:id="1"/>
       </w:r>
     </w:p>
     <w:p>
       <w:pPr>
-        <w:pStyle w:val="Lijstopsomteken"/>
+        <w:pStyle w:val="ListBullet"/>
         <w:numPr>
           <w:ilvl w:val="0"/>
           <w:numId w:val="20"/>
@@ -2351,7 +2351,7 @@
       <w:commentRangeEnd w:id="3"/>
       <w:r>
         <w:rPr>
-          <w:rStyle w:val="Verwijzingopmerking"/>
+          <w:rStyle w:val="CommentReference"/>
         </w:rPr>
         <w:commentReference w:id="3"/>
       </w:r>
@@ -2364,7 +2364,7 @@
     </w:p>
     <w:p>
       <w:pPr>
-        <w:pStyle w:val="Lijstopsomteken"/>
+        <w:pStyle w:val="ListBullet"/>
         <w:numPr>
           <w:ilvl w:val="0"/>
           <w:numId w:val="20"/>
@@ -2407,14 +2407,14 @@
       <w:commentRangeEnd w:id="4"/>
       <w:r>
         <w:rPr>
-          <w:rStyle w:val="Verwijzingopmerking"/>
+          <w:rStyle w:val="CommentReference"/>
         </w:rPr>
         <w:commentReference w:id="4"/>
       </w:r>
     </w:p>
     <w:p>
       <w:pPr>
-        <w:pStyle w:val="Lijstopsomteken"/>
+        <w:pStyle w:val="ListBullet"/>
         <w:numPr>
           <w:ilvl w:val="0"/>
           <w:numId w:val="20"/>
@@ -2463,14 +2463,14 @@
       <w:commentRangeEnd w:id="5"/>
       <w:r>
         <w:rPr>
-          <w:rStyle w:val="Verwijzingopmerking"/>
+          <w:rStyle w:val="CommentReference"/>
         </w:rPr>
         <w:commentReference w:id="5"/>
       </w:r>
     </w:p>
     <w:p>
       <w:pPr>
-        <w:pStyle w:val="Lijstopsomteken"/>
+        <w:pStyle w:val="ListBullet"/>
         <w:numPr>
           <w:ilvl w:val="0"/>
           <w:numId w:val="20"/>
@@ -2501,7 +2501,7 @@
       <w:commentRangeEnd w:id="6"/>
       <w:r>
         <w:rPr>
-          <w:rStyle w:val="Verwijzingopmerking"/>
+          <w:rStyle w:val="CommentReference"/>
         </w:rPr>
         <w:commentReference w:id="6"/>
       </w:r>
@@ -2514,7 +2514,7 @@
     </w:p>
     <w:p>
       <w:pPr>
-        <w:pStyle w:val="Lijstopsomteken"/>
+        <w:pStyle w:val="ListBullet"/>
         <w:numPr>
           <w:ilvl w:val="0"/>
           <w:numId w:val="20"/>
@@ -2533,7 +2533,7 @@
     </w:p>
     <w:p>
       <w:pPr>
-        <w:pStyle w:val="Lijstopsomteken"/>
+        <w:pStyle w:val="ListBullet"/>
         <w:ind w:left="1418"/>
         <w:rPr>
           <w:lang w:val="en-US"/>
@@ -2597,7 +2597,7 @@
     </w:p>
     <w:p>
       <w:pPr>
-        <w:pStyle w:val="Lijstopsomteken"/>
+        <w:pStyle w:val="ListBullet"/>
         <w:numPr>
           <w:ilvl w:val="0"/>
           <w:numId w:val="27"/>
@@ -2627,7 +2627,7 @@
       <w:commentRangeEnd w:id="7"/>
       <w:r>
         <w:rPr>
-          <w:rStyle w:val="Verwijzingopmerking"/>
+          <w:rStyle w:val="CommentReference"/>
         </w:rPr>
         <w:commentReference w:id="7"/>
       </w:r>
@@ -2650,8 +2650,6 @@
         </w:rPr>
         <w:br w:type="page"/>
       </w:r>
-      <w:bookmarkStart w:id="8" w:name="_GoBack"/>
-      <w:bookmarkEnd w:id="8"/>
     </w:p>
     <w:p>
       <w:pPr>
@@ -2695,7 +2693,7 @@
     </w:p>
     <w:p>
       <w:pPr>
-        <w:pStyle w:val="Kop4"/>
+        <w:pStyle w:val="Heading4"/>
         <w:rPr>
           <w:rFonts w:cs="Arial"/>
           <w:bCs w:val="0"/>
@@ -2785,7 +2783,7 @@
     </w:p>
     <w:p>
       <w:pPr>
-        <w:pStyle w:val="Kop4"/>
+        <w:pStyle w:val="Heading4"/>
         <w:rPr>
           <w:rFonts w:cs="Arial"/>
           <w:i w:val="0"/>
@@ -3017,7 +3015,7 @@
     </w:p>
     <w:p>
       <w:pPr>
-        <w:pStyle w:val="Lijstopsomteken"/>
+        <w:pStyle w:val="ListBullet"/>
         <w:numPr>
           <w:ilvl w:val="0"/>
           <w:numId w:val="21"/>
@@ -3203,7 +3201,7 @@
     </w:p>
     <w:p>
       <w:pPr>
-        <w:pStyle w:val="Lijstopsomteken"/>
+        <w:pStyle w:val="ListBullet"/>
         <w:numPr>
           <w:ilvl w:val="0"/>
           <w:numId w:val="21"/>
@@ -3281,7 +3279,7 @@
     </w:p>
     <w:p>
       <w:pPr>
-        <w:pStyle w:val="Lijstopsomteken"/>
+        <w:pStyle w:val="ListBullet"/>
         <w:ind w:left="1097"/>
         <w:rPr>
           <w:lang w:val="en-US"/>
@@ -3398,7 +3396,7 @@
     </w:p>
     <w:p>
       <w:pPr>
-        <w:pStyle w:val="Lijstopsomteken"/>
+        <w:pStyle w:val="ListBullet"/>
         <w:ind w:left="1097"/>
         <w:rPr>
           <w:lang w:val="en-US"/>
@@ -3407,7 +3405,7 @@
     </w:p>
     <w:p>
       <w:pPr>
-        <w:pStyle w:val="Lijstopsomteken"/>
+        <w:pStyle w:val="ListBullet"/>
         <w:ind w:left="1097"/>
         <w:rPr>
           <w:lang w:val="en-US"/>
@@ -3492,7 +3490,7 @@
     </w:p>
     <w:p>
       <w:pPr>
-        <w:pStyle w:val="Lijstopsomteken"/>
+        <w:pStyle w:val="ListBullet"/>
         <w:ind w:left="1097"/>
         <w:rPr>
           <w:lang w:val="en-US"/>
@@ -3531,7 +3529,7 @@
     </w:p>
     <w:p>
       <w:pPr>
-        <w:pStyle w:val="Lijstopsomteken"/>
+        <w:pStyle w:val="ListBullet"/>
         <w:ind w:left="1097"/>
         <w:rPr>
           <w:lang w:val="en-US"/>
@@ -3552,7 +3550,7 @@
     </w:p>
     <w:p>
       <w:pPr>
-        <w:pStyle w:val="Lijstopsomteken"/>
+        <w:pStyle w:val="ListBullet"/>
         <w:ind w:left="1097"/>
         <w:rPr>
           <w:b/>
@@ -3562,7 +3560,7 @@
     </w:p>
     <w:p>
       <w:pPr>
-        <w:pStyle w:val="Lijstopsomteken"/>
+        <w:pStyle w:val="ListBullet"/>
         <w:ind w:left="1097"/>
         <w:rPr>
           <w:lang w:val="en-US"/>
@@ -3608,7 +3606,7 @@
     </w:p>
     <w:p>
       <w:pPr>
-        <w:pStyle w:val="Tekstopmerking"/>
+        <w:pStyle w:val="CommentText"/>
         <w:numPr>
           <w:ilvl w:val="0"/>
           <w:numId w:val="21"/>
@@ -3673,7 +3671,7 @@
     </w:p>
     <w:p>
       <w:pPr>
-        <w:pStyle w:val="Tekstopmerking"/>
+        <w:pStyle w:val="CommentText"/>
         <w:ind w:left="1097"/>
         <w:rPr>
           <w:sz w:val="18"/>
@@ -3692,7 +3690,7 @@
     </w:p>
     <w:p>
       <w:pPr>
-        <w:pStyle w:val="Tekstopmerking"/>
+        <w:pStyle w:val="CommentText"/>
         <w:ind w:left="1097"/>
         <w:rPr>
           <w:sz w:val="18"/>
@@ -3743,7 +3741,7 @@
     </w:p>
     <w:p>
       <w:pPr>
-        <w:pStyle w:val="Tekstopmerking"/>
+        <w:pStyle w:val="CommentText"/>
         <w:numPr>
           <w:ilvl w:val="0"/>
           <w:numId w:val="21"/>
@@ -3771,7 +3769,7 @@
         </w:rPr>
         <w:t xml:space="preserve">two </w:t>
       </w:r>
-      <w:commentRangeStart w:id="9"/>
+      <w:commentRangeStart w:id="8"/>
       <w:r>
         <w:rPr>
           <w:b/>
@@ -3789,12 +3787,12 @@
         </w:rPr>
         <w:t xml:space="preserve"> </w:t>
       </w:r>
-      <w:commentRangeEnd w:id="9"/>
-      <w:r>
-        <w:rPr>
-          <w:rStyle w:val="Verwijzingopmerking"/>
-        </w:rPr>
-        <w:commentReference w:id="9"/>
+      <w:commentRangeEnd w:id="8"/>
+      <w:r>
+        <w:rPr>
+          <w:rStyle w:val="CommentReference"/>
+        </w:rPr>
+        <w:commentReference w:id="8"/>
       </w:r>
       <w:r>
         <w:rPr>
@@ -3983,7 +3981,7 @@
     </w:p>
     <w:p>
       <w:pPr>
-        <w:pStyle w:val="Tekstopmerking"/>
+        <w:pStyle w:val="CommentText"/>
         <w:ind w:left="1097"/>
         <w:rPr>
           <w:sz w:val="18"/>
@@ -4050,7 +4048,7 @@
     </w:p>
     <w:p>
       <w:pPr>
-        <w:pStyle w:val="Lijstalinea"/>
+        <w:pStyle w:val="ListParagraph"/>
         <w:numPr>
           <w:ilvl w:val="0"/>
           <w:numId w:val="21"/>
@@ -4077,7 +4075,7 @@
         </w:rPr>
         <w:t xml:space="preserve">The </w:t>
       </w:r>
-      <w:commentRangeStart w:id="10"/>
+      <w:commentRangeStart w:id="9"/>
       <w:r>
         <w:rPr>
           <w:rFonts w:cs="Arial"/>
@@ -4087,12 +4085,12 @@
         </w:rPr>
         <w:t>Course</w:t>
       </w:r>
-      <w:commentRangeEnd w:id="10"/>
-      <w:r>
-        <w:rPr>
-          <w:rStyle w:val="Verwijzingopmerking"/>
-        </w:rPr>
-        <w:commentReference w:id="10"/>
+      <w:commentRangeEnd w:id="9"/>
+      <w:r>
+        <w:rPr>
+          <w:rStyle w:val="CommentReference"/>
+        </w:rPr>
+        <w:commentReference w:id="9"/>
       </w:r>
       <w:r>
         <w:rPr>
@@ -4306,7 +4304,7 @@
     </w:p>
     <w:p>
       <w:pPr>
-        <w:pStyle w:val="Lijstalinea"/>
+        <w:pStyle w:val="ListParagraph"/>
         <w:shd w:val="clear" w:color="auto" w:fill="FFFFFF"/>
         <w:tabs>
           <w:tab w:val="clear" w:pos="737"/>
@@ -4379,7 +4377,7 @@
     </w:p>
     <w:p>
       <w:pPr>
-        <w:pStyle w:val="Lijstalinea"/>
+        <w:pStyle w:val="ListParagraph"/>
         <w:shd w:val="clear" w:color="auto" w:fill="FFFFFF"/>
         <w:tabs>
           <w:tab w:val="clear" w:pos="737"/>
@@ -4415,7 +4413,7 @@
     </w:p>
     <w:p>
       <w:pPr>
-        <w:pStyle w:val="Lijstopsomteken"/>
+        <w:pStyle w:val="ListBullet"/>
         <w:numPr>
           <w:ilvl w:val="0"/>
           <w:numId w:val="21"/>
@@ -4506,7 +4504,7 @@
     </w:p>
     <w:p>
       <w:pPr>
-        <w:pStyle w:val="Lijstalinea"/>
+        <w:pStyle w:val="ListParagraph"/>
         <w:shd w:val="clear" w:color="auto" w:fill="FFFFFF"/>
         <w:tabs>
           <w:tab w:val="clear" w:pos="737"/>
@@ -4696,19 +4694,19 @@
         </w:rPr>
         <w:t>via “</w:t>
       </w:r>
-      <w:commentRangeStart w:id="11"/>
+      <w:commentRangeStart w:id="10"/>
       <w:r>
         <w:rPr>
           <w:lang w:val="en-US"/>
         </w:rPr>
         <w:t>impersonation</w:t>
       </w:r>
-      <w:commentRangeEnd w:id="11"/>
-      <w:r>
-        <w:rPr>
-          <w:rStyle w:val="Verwijzingopmerking"/>
-        </w:rPr>
-        <w:commentReference w:id="11"/>
+      <w:commentRangeEnd w:id="10"/>
+      <w:r>
+        <w:rPr>
+          <w:rStyle w:val="CommentReference"/>
+        </w:rPr>
+        <w:commentReference w:id="10"/>
       </w:r>
       <w:r>
         <w:rPr>
@@ -4719,7 +4717,7 @@
     </w:p>
     <w:p>
       <w:pPr>
-        <w:pStyle w:val="Lijstalinea"/>
+        <w:pStyle w:val="ListParagraph"/>
         <w:shd w:val="clear" w:color="auto" w:fill="FFFFFF"/>
         <w:tabs>
           <w:tab w:val="clear" w:pos="737"/>
@@ -4788,7 +4786,7 @@
     </w:p>
     <w:p>
       <w:pPr>
-        <w:pStyle w:val="Lijstopsomteken"/>
+        <w:pStyle w:val="ListBullet"/>
         <w:numPr>
           <w:ilvl w:val="0"/>
           <w:numId w:val="23"/>
@@ -4930,7 +4928,7 @@
     </w:p>
     <w:p>
       <w:pPr>
-        <w:pStyle w:val="Lijstopsomteken"/>
+        <w:pStyle w:val="ListBullet"/>
         <w:ind w:left="1024"/>
         <w:rPr>
           <w:rFonts w:cs="Arial"/>
@@ -5021,7 +5019,7 @@
     </w:p>
     <w:p>
       <w:pPr>
-        <w:pStyle w:val="Lijstopsomteken"/>
+        <w:pStyle w:val="ListBullet"/>
         <w:numPr>
           <w:ilvl w:val="0"/>
           <w:numId w:val="23"/>
@@ -5052,7 +5050,7 @@
     </w:p>
     <w:p>
       <w:pPr>
-        <w:pStyle w:val="Lijstopsomteken"/>
+        <w:pStyle w:val="ListBullet"/>
         <w:numPr>
           <w:ilvl w:val="0"/>
           <w:numId w:val="23"/>
@@ -5091,13 +5089,15 @@
     </w:p>
     <w:p>
       <w:pPr>
-        <w:pStyle w:val="Lijstopsomteken"/>
-        <w:rPr>
-          <w:rFonts w:cs="Arial"/>
-          <w:szCs w:val="18"/>
-          <w:lang w:val="en-US"/>
-        </w:rPr>
-      </w:pPr>
+        <w:pStyle w:val="ListBullet"/>
+        <w:rPr>
+          <w:rFonts w:cs="Arial"/>
+          <w:szCs w:val="18"/>
+          <w:lang w:val="en-US"/>
+        </w:rPr>
+      </w:pPr>
+      <w:bookmarkStart w:id="11" w:name="_GoBack"/>
+      <w:bookmarkEnd w:id="11"/>
       <w:r>
         <w:rPr>
           <w:rFonts w:cs="Arial"/>
@@ -5121,23 +5121,17 @@
       </w:pPr>
       <w:r>
         <w:rPr>
-          <w:lang w:val="en-US"/>
-        </w:rPr>
-        <w:t xml:space="preserve"> </w:t>
-      </w:r>
-      <w:r>
-        <w:rPr>
           <w:noProof/>
           <w:lang w:val="en-GB" w:eastAsia="en-GB"/>
         </w:rPr>
         <w:drawing>
-          <wp:anchor distT="0" distB="0" distL="114300" distR="114300" simplePos="0" relativeHeight="251660288" behindDoc="0" locked="0" layoutInCell="1" allowOverlap="1" wp14:anchorId="697C757A" wp14:editId="4DBFF108">
+          <wp:anchor distT="0" distB="0" distL="114300" distR="114300" simplePos="0" relativeHeight="251660288" behindDoc="0" locked="0" layoutInCell="1" allowOverlap="1" wp14:anchorId="697C757A" wp14:editId="68C0EBE1">
             <wp:simplePos x="0" y="0"/>
-            <wp:positionH relativeFrom="column">
+            <wp:positionH relativeFrom="margin">
               <wp:posOffset>-1270</wp:posOffset>
             </wp:positionH>
             <wp:positionV relativeFrom="paragraph">
-              <wp:posOffset>-1633855</wp:posOffset>
+              <wp:posOffset>31043</wp:posOffset>
             </wp:positionV>
             <wp:extent cx="8892540" cy="4314190"/>
             <wp:effectExtent l="0" t="0" r="3810" b="0"/>
@@ -5187,6 +5181,12 @@
           </wp:anchor>
         </w:drawing>
       </w:r>
+      <w:r>
+        <w:rPr>
+          <w:lang w:val="en-US"/>
+        </w:rPr>
+        <w:t xml:space="preserve"> </w:t>
+      </w:r>
     </w:p>
     <w:sectPr>
       <w:footerReference w:type="default" r:id="rId16"/>
@@ -5203,53 +5203,51 @@
 
 <file path=word/comments.xml><?xml version="1.0" encoding="utf-8"?>
 <w:comments xmlns:wpc="http://schemas.microsoft.com/office/word/2010/wordprocessingCanvas" xmlns:cx="http://schemas.microsoft.com/office/drawing/2014/chartex" xmlns:cx1="http://schemas.microsoft.com/office/drawing/2015/9/8/chartex" xmlns:cx2="http://schemas.microsoft.com/office/drawing/2015/10/21/chartex" xmlns:cx3="http://schemas.microsoft.com/office/drawing/2016/5/9/chartex" xmlns:cx4="http://schemas.microsoft.com/office/drawing/2016/5/10/chartex" xmlns:cx5="http://schemas.microsoft.com/office/drawing/2016/5/11/chartex" xmlns:cx6="http://schemas.microsoft.com/office/drawing/2016/5/12/chartex" xmlns:cx7="http://schemas.microsoft.com/office/drawing/2016/5/13/chartex" xmlns:cx8="http://schemas.microsoft.com/office/drawing/2016/5/14/chartex" xmlns:mc="http://schemas.openxmlformats.org/markup-compatibility/2006" xmlns:aink="http://schemas.microsoft.com/office/drawing/2016/ink" xmlns:am3d="http://schemas.microsoft.com/office/drawing/2017/model3d" xmlns:o="urn:schemas-microsoft-com:office:office" xmlns:r="http://schemas.openxmlformats.org/officeDocument/2006/relationships" xmlns:m="http://schemas.openxmlformats.org/officeDocument/2006/math" xmlns:v="urn:schemas-microsoft-com:vml" xmlns:wp14="http://schemas.microsoft.com/office/word/2010/wordprocessingDrawing" xmlns:wp="http://schemas.openxmlformats.org/drawingml/2006/wordprocessingDrawing" xmlns:w10="urn:schemas-microsoft-com:office:word" xmlns:w="http://schemas.openxmlformats.org/wordprocessingml/2006/main" xmlns:w14="http://schemas.microsoft.com/office/word/2010/wordml" xmlns:w15="http://schemas.microsoft.com/office/word/2012/wordml" xmlns:w16cid="http://schemas.microsoft.com/office/word/2016/wordml/cid" xmlns:w16se="http://schemas.microsoft.com/office/word/2015/wordml/symex" xmlns:wpg="http://schemas.microsoft.com/office/word/2010/wordprocessingGroup" xmlns:wpi="http://schemas.microsoft.com/office/word/2010/wordprocessingInk" xmlns:wne="http://schemas.microsoft.com/office/word/2006/wordml" xmlns:wps="http://schemas.microsoft.com/office/word/2010/wordprocessingShape" mc:Ignorable="w14 w15 w16se w16cid wp14">
+  <w:comment w:id="1" w:author="Erik Knaake" w:date="2019-03-15T14:35:00Z" w:initials="EK">
+    <w:p>
+      <w:pPr>
+        <w:pStyle w:val="CommentText"/>
+      </w:pPr>
+      <w:r>
+        <w:rPr>
+          <w:rStyle w:val="CommentReference"/>
+        </w:rPr>
+        <w:annotationRef/>
+      </w:r>
+      <w:r>
+        <w:t>Erik</w:t>
+      </w:r>
+    </w:p>
+  </w:comment>
   <w:comment w:id="2" w:author="Erik Knaake" w:date="2019-03-15T14:35:00Z" w:initials="EK">
     <w:p>
       <w:pPr>
-        <w:pStyle w:val="Tekstopmerking"/>
-      </w:pPr>
-      <w:r>
-        <w:rPr>
-          <w:rStyle w:val="Verwijzingopmerking"/>
+        <w:pStyle w:val="CommentText"/>
+      </w:pPr>
+      <w:r>
+        <w:rPr>
+          <w:rStyle w:val="CommentReference"/>
         </w:rPr>
         <w:annotationRef/>
       </w:r>
       <w:r>
-        <w:t>Erik</w:t>
-      </w:r>
-    </w:p>
-  </w:comment>
-  <w:comment w:id="1" w:author="Erik Knaake" w:date="2019-03-15T14:35:00Z" w:initials="EK">
-    <w:p>
-      <w:pPr>
-        <w:pStyle w:val="Tekstopmerking"/>
-      </w:pPr>
-      <w:r>
-        <w:rPr>
-          <w:rStyle w:val="Verwijzingopmerking"/>
-        </w:rPr>
-        <w:annotationRef/>
-      </w:r>
-      <w:proofErr w:type="spellStart"/>
-      <w:r>
         <w:t>Jannick</w:t>
       </w:r>
-      <w:proofErr w:type="spellEnd"/>
     </w:p>
     <w:p>
       <w:pPr>
-        <w:pStyle w:val="Tekstopmerking"/>
+        <w:pStyle w:val="CommentText"/>
       </w:pPr>
     </w:p>
   </w:comment>
   <w:comment w:id="3" w:author="Erik Knaake" w:date="2019-03-15T14:36:00Z" w:initials="EK">
     <w:p>
       <w:pPr>
-        <w:pStyle w:val="Tekstopmerking"/>
-      </w:pPr>
-      <w:r>
-        <w:rPr>
-          <w:rStyle w:val="Verwijzingopmerking"/>
+        <w:pStyle w:val="CommentText"/>
+      </w:pPr>
+      <w:r>
+        <w:rPr>
+          <w:rStyle w:val="CommentReference"/>
         </w:rPr>
         <w:annotationRef/>
       </w:r>
@@ -5261,22 +5259,17 @@
   <w:comment w:id="4" w:author="Erik Knaake" w:date="2019-03-15T14:36:00Z" w:initials="EK">
     <w:p>
       <w:pPr>
-        <w:pStyle w:val="Tekstopmerking"/>
+        <w:pStyle w:val="CommentText"/>
         <w:ind w:left="0"/>
       </w:pPr>
       <w:r>
         <w:rPr>
-          <w:rStyle w:val="Verwijzingopmerking"/>
+          <w:rStyle w:val="CommentReference"/>
         </w:rPr>
         <w:annotationRef/>
       </w:r>
-      <w:proofErr w:type="spellStart"/>
-      <w:r>
-        <w:t>Jannick</w:t>
-      </w:r>
-      <w:proofErr w:type="spellEnd"/>
-      <w:r>
-        <w:t xml:space="preserve"> (</w:t>
+      <w:r>
+        <w:t>Jannick (</w:t>
       </w:r>
       <w:proofErr w:type="spellStart"/>
       <w:r>
@@ -5291,11 +5284,11 @@
   <w:comment w:id="5" w:author="Erik Knaake" w:date="2019-03-15T14:38:00Z" w:initials="EK">
     <w:p>
       <w:pPr>
-        <w:pStyle w:val="Tekstopmerking"/>
-      </w:pPr>
-      <w:r>
-        <w:rPr>
-          <w:rStyle w:val="Verwijzingopmerking"/>
+        <w:pStyle w:val="CommentText"/>
+      </w:pPr>
+      <w:r>
+        <w:rPr>
+          <w:rStyle w:val="CommentReference"/>
         </w:rPr>
         <w:annotationRef/>
       </w:r>
@@ -5307,32 +5300,27 @@
   <w:comment w:id="6" w:author="Erik Knaake" w:date="2019-03-15T14:38:00Z" w:initials="EK">
     <w:p>
       <w:pPr>
-        <w:pStyle w:val="Tekstopmerking"/>
-      </w:pPr>
-      <w:r>
-        <w:rPr>
-          <w:rStyle w:val="Verwijzingopmerking"/>
+        <w:pStyle w:val="CommentText"/>
+      </w:pPr>
+      <w:r>
+        <w:rPr>
+          <w:rStyle w:val="CommentReference"/>
         </w:rPr>
         <w:annotationRef/>
       </w:r>
-      <w:proofErr w:type="spellStart"/>
-      <w:r>
-        <w:t>Jannick</w:t>
-      </w:r>
-      <w:proofErr w:type="spellEnd"/>
-      <w:r>
-        <w:t xml:space="preserve"> (trigger)</w:t>
+      <w:r>
+        <w:t>Jannick (trigger)</w:t>
       </w:r>
     </w:p>
   </w:comment>
   <w:comment w:id="7" w:author="Erik Knaake" w:date="2019-03-15T14:38:00Z" w:initials="EK">
     <w:p>
       <w:pPr>
-        <w:pStyle w:val="Tekstopmerking"/>
-      </w:pPr>
-      <w:r>
-        <w:rPr>
-          <w:rStyle w:val="Verwijzingopmerking"/>
+        <w:pStyle w:val="CommentText"/>
+      </w:pPr>
+      <w:r>
+        <w:rPr>
+          <w:rStyle w:val="CommentReference"/>
         </w:rPr>
         <w:annotationRef/>
       </w:r>
@@ -5349,14 +5337,14 @@
       </w:r>
     </w:p>
   </w:comment>
-  <w:comment w:id="9" w:author="Erik Knaake" w:date="2019-02-20T15:50:00Z" w:initials="EK">
+  <w:comment w:id="8" w:author="Erik Knaake" w:date="2019-02-20T15:50:00Z" w:initials="EK">
     <w:p>
       <w:pPr>
-        <w:pStyle w:val="Tekstopmerking"/>
-      </w:pPr>
-      <w:r>
-        <w:rPr>
-          <w:rStyle w:val="Verwijzingopmerking"/>
+        <w:pStyle w:val="CommentText"/>
+      </w:pPr>
+      <w:r>
+        <w:rPr>
+          <w:rStyle w:val="CommentReference"/>
         </w:rPr>
         <w:annotationRef/>
       </w:r>
@@ -5373,14 +5361,14 @@
       </w:r>
     </w:p>
   </w:comment>
-  <w:comment w:id="10" w:author="Erik Knaake" w:date="2019-02-20T15:51:00Z" w:initials="EK">
+  <w:comment w:id="9" w:author="Erik Knaake" w:date="2019-02-20T15:51:00Z" w:initials="EK">
     <w:p>
       <w:pPr>
-        <w:pStyle w:val="Tekstopmerking"/>
-      </w:pPr>
-      <w:r>
-        <w:rPr>
-          <w:rStyle w:val="Verwijzingopmerking"/>
+        <w:pStyle w:val="CommentText"/>
+      </w:pPr>
+      <w:r>
+        <w:rPr>
+          <w:rStyle w:val="CommentReference"/>
         </w:rPr>
         <w:annotationRef/>
       </w:r>
@@ -5405,14 +5393,14 @@
       </w:r>
     </w:p>
   </w:comment>
-  <w:comment w:id="11" w:author="Erik Knaake" w:date="2019-02-20T15:52:00Z" w:initials="EK">
+  <w:comment w:id="10" w:author="Erik Knaake" w:date="2019-02-20T15:52:00Z" w:initials="EK">
     <w:p>
       <w:pPr>
-        <w:pStyle w:val="Tekstopmerking"/>
-      </w:pPr>
-      <w:r>
-        <w:rPr>
-          <w:rStyle w:val="Verwijzingopmerking"/>
+        <w:pStyle w:val="CommentText"/>
+      </w:pPr>
+      <w:r>
+        <w:rPr>
+          <w:rStyle w:val="CommentReference"/>
         </w:rPr>
         <w:annotationRef/>
       </w:r>
@@ -5487,7 +5475,7 @@
     <w:sdtContent>
       <w:p>
         <w:pPr>
-          <w:pStyle w:val="Voettekst"/>
+          <w:pStyle w:val="Footer"/>
         </w:pPr>
         <w:r>
           <w:fldChar w:fldCharType="begin"/>
@@ -5509,7 +5497,7 @@
   </w:sdt>
   <w:p>
     <w:pPr>
-      <w:pStyle w:val="Voettekst"/>
+      <w:pStyle w:val="Footer"/>
     </w:pPr>
   </w:p>
 </w:ftr>
@@ -8958,7 +8946,7 @@
     <w:lsdException w:name="Hashtag" w:semiHidden="1" w:unhideWhenUsed="1"/>
     <w:lsdException w:name="Unresolved Mention" w:semiHidden="1" w:unhideWhenUsed="1"/>
   </w:latentStyles>
-  <w:style w:type="paragraph" w:default="1" w:styleId="Standaard">
+  <w:style w:type="paragraph" w:default="1" w:styleId="Normal">
     <w:name w:val="Normal"/>
     <w:qFormat/>
     <w:rsid w:val="004F1357"/>
@@ -8976,11 +8964,11 @@
       <w:szCs w:val="24"/>
     </w:rPr>
   </w:style>
-  <w:style w:type="paragraph" w:styleId="Kop1">
+  <w:style w:type="paragraph" w:styleId="Heading1">
     <w:name w:val="heading 1"/>
-    <w:basedOn w:val="Standaard"/>
-    <w:next w:val="Standaard"/>
-    <w:link w:val="Kop1Char"/>
+    <w:basedOn w:val="Normal"/>
+    <w:next w:val="Normal"/>
+    <w:link w:val="Heading1Char"/>
     <w:autoRedefine/>
     <w:qFormat/>
     <w:rsid w:val="008939F7"/>
@@ -8995,11 +8983,11 @@
       <w:sz w:val="28"/>
     </w:rPr>
   </w:style>
-  <w:style w:type="paragraph" w:styleId="Kop2">
+  <w:style w:type="paragraph" w:styleId="Heading2">
     <w:name w:val="heading 2"/>
     <w:aliases w:val="Paragraafkop 2"/>
-    <w:basedOn w:val="Standaard"/>
-    <w:next w:val="Standaard"/>
+    <w:basedOn w:val="Normal"/>
+    <w:next w:val="Normal"/>
     <w:qFormat/>
     <w:rsid w:val="00DC70C7"/>
     <w:pPr>
@@ -9012,10 +9000,10 @@
       <w:sz w:val="24"/>
     </w:rPr>
   </w:style>
-  <w:style w:type="paragraph" w:styleId="Kop3">
+  <w:style w:type="paragraph" w:styleId="Heading3">
     <w:name w:val="heading 3"/>
-    <w:basedOn w:val="Standaard"/>
-    <w:next w:val="Standaard"/>
+    <w:basedOn w:val="Normal"/>
+    <w:next w:val="Normal"/>
     <w:qFormat/>
     <w:rsid w:val="00BB18E0"/>
     <w:pPr>
@@ -9027,11 +9015,11 @@
       <w:b/>
     </w:rPr>
   </w:style>
-  <w:style w:type="paragraph" w:styleId="Kop4">
+  <w:style w:type="paragraph" w:styleId="Heading4">
     <w:name w:val="heading 4"/>
-    <w:basedOn w:val="Standaard"/>
-    <w:next w:val="Standaard"/>
-    <w:link w:val="Kop4Char"/>
+    <w:basedOn w:val="Normal"/>
+    <w:next w:val="Normal"/>
+    <w:link w:val="Heading4Char"/>
     <w:unhideWhenUsed/>
     <w:qFormat/>
     <w:rsid w:val="0023772E"/>
@@ -9047,11 +9035,11 @@
       <w:iCs/>
     </w:rPr>
   </w:style>
-  <w:style w:type="paragraph" w:styleId="Kop5">
+  <w:style w:type="paragraph" w:styleId="Heading5">
     <w:name w:val="heading 5"/>
-    <w:basedOn w:val="Standaard"/>
-    <w:next w:val="Standaard"/>
-    <w:link w:val="Kop5Char"/>
+    <w:basedOn w:val="Normal"/>
+    <w:next w:val="Normal"/>
+    <w:link w:val="Heading5Char"/>
     <w:uiPriority w:val="9"/>
     <w:unhideWhenUsed/>
     <w:qFormat/>
@@ -9066,11 +9054,11 @@
       <w:u w:val="single"/>
     </w:rPr>
   </w:style>
-  <w:style w:type="paragraph" w:styleId="Kop6">
+  <w:style w:type="paragraph" w:styleId="Heading6">
     <w:name w:val="heading 6"/>
-    <w:basedOn w:val="Standaard"/>
-    <w:next w:val="Standaard"/>
-    <w:link w:val="Kop6Char"/>
+    <w:basedOn w:val="Normal"/>
+    <w:next w:val="Normal"/>
+    <w:link w:val="Heading6Char"/>
     <w:uiPriority w:val="9"/>
     <w:unhideWhenUsed/>
     <w:qFormat/>
@@ -9086,11 +9074,11 @@
       <w:color w:val="B2B2B2"/>
     </w:rPr>
   </w:style>
-  <w:style w:type="paragraph" w:styleId="Kop7">
+  <w:style w:type="paragraph" w:styleId="Heading7">
     <w:name w:val="heading 7"/>
-    <w:basedOn w:val="Standaard"/>
-    <w:next w:val="Standaard"/>
-    <w:link w:val="Kop7Char"/>
+    <w:basedOn w:val="Normal"/>
+    <w:next w:val="Normal"/>
+    <w:link w:val="Heading7Char"/>
     <w:uiPriority w:val="9"/>
     <w:unhideWhenUsed/>
     <w:qFormat/>
@@ -9107,11 +9095,11 @@
       <w:color w:val="B2B2B2"/>
     </w:rPr>
   </w:style>
-  <w:style w:type="paragraph" w:styleId="Kop8">
+  <w:style w:type="paragraph" w:styleId="Heading8">
     <w:name w:val="heading 8"/>
-    <w:basedOn w:val="Standaard"/>
-    <w:next w:val="Standaard"/>
-    <w:link w:val="Kop8Char"/>
+    <w:basedOn w:val="Normal"/>
+    <w:next w:val="Normal"/>
+    <w:link w:val="Heading8Char"/>
     <w:uiPriority w:val="9"/>
     <w:unhideWhenUsed/>
     <w:qFormat/>
@@ -9126,11 +9114,11 @@
       <w:color w:val="404040" w:themeColor="text1" w:themeTint="BF"/>
     </w:rPr>
   </w:style>
-  <w:style w:type="paragraph" w:styleId="Kop9">
+  <w:style w:type="paragraph" w:styleId="Heading9">
     <w:name w:val="heading 9"/>
-    <w:basedOn w:val="Standaard"/>
-    <w:next w:val="Standaard"/>
-    <w:link w:val="Kop9Char"/>
+    <w:basedOn w:val="Normal"/>
+    <w:next w:val="Normal"/>
+    <w:link w:val="Heading9Char"/>
     <w:uiPriority w:val="9"/>
     <w:unhideWhenUsed/>
     <w:qFormat/>
@@ -9147,13 +9135,13 @@
       <w:color w:val="404040" w:themeColor="text1" w:themeTint="BF"/>
     </w:rPr>
   </w:style>
-  <w:style w:type="character" w:default="1" w:styleId="Standaardalinea-lettertype">
+  <w:style w:type="character" w:default="1" w:styleId="DefaultParagraphFont">
     <w:name w:val="Default Paragraph Font"/>
     <w:uiPriority w:val="1"/>
     <w:semiHidden/>
     <w:unhideWhenUsed/>
   </w:style>
-  <w:style w:type="table" w:default="1" w:styleId="Standaardtabel">
+  <w:style w:type="table" w:default="1" w:styleId="TableNormal">
     <w:name w:val="Normal Table"/>
     <w:uiPriority w:val="99"/>
     <w:semiHidden/>
@@ -9168,15 +9156,15 @@
       </w:tblCellMar>
     </w:tblPr>
   </w:style>
-  <w:style w:type="numbering" w:default="1" w:styleId="Geenlijst">
+  <w:style w:type="numbering" w:default="1" w:styleId="NoList">
     <w:name w:val="No List"/>
     <w:uiPriority w:val="99"/>
     <w:semiHidden/>
     <w:unhideWhenUsed/>
   </w:style>
-  <w:style w:type="paragraph" w:styleId="Koptekst">
+  <w:style w:type="paragraph" w:styleId="Header">
     <w:name w:val="header"/>
-    <w:basedOn w:val="Standaard"/>
+    <w:basedOn w:val="Normal"/>
     <w:autoRedefine/>
     <w:rsid w:val="003B1594"/>
     <w:pPr>
@@ -9190,10 +9178,10 @@
       <w:sz w:val="16"/>
     </w:rPr>
   </w:style>
-  <w:style w:type="paragraph" w:styleId="Voettekst">
+  <w:style w:type="paragraph" w:styleId="Footer">
     <w:name w:val="footer"/>
-    <w:basedOn w:val="Standaard"/>
-    <w:link w:val="VoettekstChar"/>
+    <w:basedOn w:val="Normal"/>
+    <w:link w:val="FooterChar"/>
     <w:autoRedefine/>
     <w:uiPriority w:val="99"/>
     <w:rsid w:val="003B1594"/>
@@ -9209,10 +9197,10 @@
       <w:sz w:val="16"/>
     </w:rPr>
   </w:style>
-  <w:style w:type="paragraph" w:styleId="Ballontekst">
+  <w:style w:type="paragraph" w:styleId="BalloonText">
     <w:name w:val="Balloon Text"/>
-    <w:basedOn w:val="Standaard"/>
-    <w:link w:val="BallontekstChar"/>
+    <w:basedOn w:val="Normal"/>
+    <w:link w:val="BalloonTextChar"/>
     <w:uiPriority w:val="99"/>
     <w:semiHidden/>
     <w:unhideWhenUsed/>
@@ -9223,10 +9211,10 @@
       <w:szCs w:val="16"/>
     </w:rPr>
   </w:style>
-  <w:style w:type="character" w:customStyle="1" w:styleId="BallontekstChar">
-    <w:name w:val="Ballontekst Char"/>
-    <w:basedOn w:val="Standaardalinea-lettertype"/>
-    <w:link w:val="Ballontekst"/>
+  <w:style w:type="character" w:customStyle="1" w:styleId="BalloonTextChar">
+    <w:name w:val="Balloon Text Char"/>
+    <w:basedOn w:val="DefaultParagraphFont"/>
+    <w:link w:val="BalloonText"/>
     <w:uiPriority w:val="99"/>
     <w:semiHidden/>
     <w:rsid w:val="00FC420B"/>
@@ -9237,10 +9225,10 @@
       <w:szCs w:val="16"/>
     </w:rPr>
   </w:style>
-  <w:style w:type="character" w:customStyle="1" w:styleId="Kop4Char">
-    <w:name w:val="Kop 4 Char"/>
-    <w:basedOn w:val="Standaardalinea-lettertype"/>
-    <w:link w:val="Kop4"/>
+  <w:style w:type="character" w:customStyle="1" w:styleId="Heading4Char">
+    <w:name w:val="Heading 4 Char"/>
+    <w:basedOn w:val="DefaultParagraphFont"/>
+    <w:link w:val="Heading4"/>
     <w:uiPriority w:val="9"/>
     <w:rsid w:val="0023772E"/>
     <w:rPr>
@@ -9251,10 +9239,10 @@
       <w:snapToGrid w:val="0"/>
     </w:rPr>
   </w:style>
-  <w:style w:type="paragraph" w:styleId="Kopvaninhoudsopgave">
+  <w:style w:type="paragraph" w:styleId="TOCHeading">
     <w:name w:val="TOC Heading"/>
-    <w:basedOn w:val="Kop1"/>
-    <w:next w:val="Standaard"/>
+    <w:basedOn w:val="Heading1"/>
+    <w:next w:val="Normal"/>
     <w:uiPriority w:val="39"/>
     <w:unhideWhenUsed/>
     <w:qFormat/>
@@ -9273,10 +9261,10 @@
       <w:lang w:eastAsia="en-US"/>
     </w:rPr>
   </w:style>
-  <w:style w:type="paragraph" w:styleId="Inhopg1">
+  <w:style w:type="paragraph" w:styleId="TOC1">
     <w:name w:val="toc 1"/>
-    <w:basedOn w:val="Standaard"/>
-    <w:next w:val="Standaard"/>
+    <w:basedOn w:val="Normal"/>
+    <w:next w:val="Normal"/>
     <w:autoRedefine/>
     <w:uiPriority w:val="39"/>
     <w:unhideWhenUsed/>
@@ -9285,10 +9273,10 @@
       <w:spacing w:after="100"/>
     </w:pPr>
   </w:style>
-  <w:style w:type="paragraph" w:styleId="Inhopg2">
+  <w:style w:type="paragraph" w:styleId="TOC2">
     <w:name w:val="toc 2"/>
-    <w:basedOn w:val="Standaard"/>
-    <w:next w:val="Standaard"/>
+    <w:basedOn w:val="Normal"/>
+    <w:next w:val="Normal"/>
     <w:autoRedefine/>
     <w:uiPriority w:val="39"/>
     <w:unhideWhenUsed/>
@@ -9298,10 +9286,10 @@
       <w:ind w:left="200"/>
     </w:pPr>
   </w:style>
-  <w:style w:type="paragraph" w:styleId="Inhopg3">
+  <w:style w:type="paragraph" w:styleId="TOC3">
     <w:name w:val="toc 3"/>
-    <w:basedOn w:val="Standaard"/>
-    <w:next w:val="Standaard"/>
+    <w:basedOn w:val="Normal"/>
+    <w:next w:val="Normal"/>
     <w:autoRedefine/>
     <w:uiPriority w:val="39"/>
     <w:unhideWhenUsed/>
@@ -9313,7 +9301,7 @@
   </w:style>
   <w:style w:type="character" w:styleId="Hyperlink">
     <w:name w:val="Hyperlink"/>
-    <w:basedOn w:val="Standaardalinea-lettertype"/>
+    <w:basedOn w:val="DefaultParagraphFont"/>
     <w:uiPriority w:val="99"/>
     <w:unhideWhenUsed/>
     <w:rsid w:val="006D3D50"/>
@@ -9322,10 +9310,10 @@
       <w:u w:val="single"/>
     </w:rPr>
   </w:style>
-  <w:style w:type="paragraph" w:styleId="Voetnoottekst">
+  <w:style w:type="paragraph" w:styleId="FootnoteText">
     <w:name w:val="footnote text"/>
-    <w:basedOn w:val="Standaard"/>
-    <w:link w:val="VoetnoottekstChar"/>
+    <w:basedOn w:val="Normal"/>
+    <w:link w:val="FootnoteTextChar"/>
     <w:uiPriority w:val="99"/>
     <w:semiHidden/>
     <w:unhideWhenUsed/>
@@ -9334,10 +9322,10 @@
       <w:sz w:val="16"/>
     </w:rPr>
   </w:style>
-  <w:style w:type="character" w:customStyle="1" w:styleId="VoetnoottekstChar">
-    <w:name w:val="Voetnoottekst Char"/>
-    <w:basedOn w:val="Standaardalinea-lettertype"/>
-    <w:link w:val="Voetnoottekst"/>
+  <w:style w:type="character" w:customStyle="1" w:styleId="FootnoteTextChar">
+    <w:name w:val="Footnote Text Char"/>
+    <w:basedOn w:val="DefaultParagraphFont"/>
+    <w:link w:val="FootnoteText"/>
     <w:uiPriority w:val="99"/>
     <w:semiHidden/>
     <w:rsid w:val="00DC70C7"/>
@@ -9347,9 +9335,9 @@
       <w:sz w:val="16"/>
     </w:rPr>
   </w:style>
-  <w:style w:type="character" w:styleId="Voetnootmarkering">
+  <w:style w:type="character" w:styleId="FootnoteReference">
     <w:name w:val="footnote reference"/>
-    <w:basedOn w:val="Standaardalinea-lettertype"/>
+    <w:basedOn w:val="DefaultParagraphFont"/>
     <w:uiPriority w:val="99"/>
     <w:semiHidden/>
     <w:unhideWhenUsed/>
@@ -9358,10 +9346,10 @@
       <w:vertAlign w:val="superscript"/>
     </w:rPr>
   </w:style>
-  <w:style w:type="paragraph" w:styleId="Bijschrift">
+  <w:style w:type="paragraph" w:styleId="Caption">
     <w:name w:val="caption"/>
-    <w:basedOn w:val="Standaard"/>
-    <w:next w:val="Standaard"/>
+    <w:basedOn w:val="Normal"/>
+    <w:next w:val="Normal"/>
     <w:uiPriority w:val="35"/>
     <w:unhideWhenUsed/>
     <w:qFormat/>
@@ -9377,9 +9365,9 @@
       <w:szCs w:val="18"/>
     </w:rPr>
   </w:style>
-  <w:style w:type="character" w:styleId="GevolgdeHyperlink">
+  <w:style w:type="character" w:styleId="FollowedHyperlink">
     <w:name w:val="FollowedHyperlink"/>
-    <w:basedOn w:val="Standaardalinea-lettertype"/>
+    <w:basedOn w:val="DefaultParagraphFont"/>
     <w:uiPriority w:val="99"/>
     <w:semiHidden/>
     <w:unhideWhenUsed/>
@@ -9389,10 +9377,10 @@
       <w:u w:val="single"/>
     </w:rPr>
   </w:style>
-  <w:style w:type="character" w:customStyle="1" w:styleId="Kop5Char">
-    <w:name w:val="Kop 5 Char"/>
-    <w:basedOn w:val="Standaardalinea-lettertype"/>
-    <w:link w:val="Kop5"/>
+  <w:style w:type="character" w:customStyle="1" w:styleId="Heading5Char">
+    <w:name w:val="Heading 5 Char"/>
+    <w:basedOn w:val="DefaultParagraphFont"/>
+    <w:link w:val="Heading5"/>
     <w:uiPriority w:val="9"/>
     <w:rsid w:val="00676A27"/>
     <w:rPr>
@@ -9401,10 +9389,10 @@
       <w:u w:val="single"/>
     </w:rPr>
   </w:style>
-  <w:style w:type="character" w:customStyle="1" w:styleId="Kop6Char">
-    <w:name w:val="Kop 6 Char"/>
-    <w:basedOn w:val="Standaardalinea-lettertype"/>
-    <w:link w:val="Kop6"/>
+  <w:style w:type="character" w:customStyle="1" w:styleId="Heading6Char">
+    <w:name w:val="Heading 6 Char"/>
+    <w:basedOn w:val="DefaultParagraphFont"/>
+    <w:link w:val="Heading6"/>
     <w:uiPriority w:val="9"/>
     <w:rsid w:val="00676A27"/>
     <w:rPr>
@@ -9414,10 +9402,10 @@
       <w:color w:val="B2B2B2"/>
     </w:rPr>
   </w:style>
-  <w:style w:type="character" w:customStyle="1" w:styleId="Kop7Char">
-    <w:name w:val="Kop 7 Char"/>
-    <w:basedOn w:val="Standaardalinea-lettertype"/>
-    <w:link w:val="Kop7"/>
+  <w:style w:type="character" w:customStyle="1" w:styleId="Heading7Char">
+    <w:name w:val="Heading 7 Char"/>
+    <w:basedOn w:val="DefaultParagraphFont"/>
+    <w:link w:val="Heading7"/>
     <w:uiPriority w:val="9"/>
     <w:rsid w:val="00676A27"/>
     <w:rPr>
@@ -9428,9 +9416,9 @@
       <w:color w:val="B2B2B2"/>
     </w:rPr>
   </w:style>
-  <w:style w:type="paragraph" w:styleId="Lijstalinea">
+  <w:style w:type="paragraph" w:styleId="ListParagraph">
     <w:name w:val="List Paragraph"/>
-    <w:basedOn w:val="Standaard"/>
+    <w:basedOn w:val="Normal"/>
     <w:uiPriority w:val="34"/>
     <w:qFormat/>
     <w:rsid w:val="008C3147"/>
@@ -9439,10 +9427,10 @@
       <w:contextualSpacing/>
     </w:pPr>
   </w:style>
-  <w:style w:type="character" w:customStyle="1" w:styleId="Kop8Char">
-    <w:name w:val="Kop 8 Char"/>
-    <w:basedOn w:val="Standaardalinea-lettertype"/>
-    <w:link w:val="Kop8"/>
+  <w:style w:type="character" w:customStyle="1" w:styleId="Heading8Char">
+    <w:name w:val="Heading 8 Char"/>
+    <w:basedOn w:val="DefaultParagraphFont"/>
+    <w:link w:val="Heading8"/>
     <w:uiPriority w:val="9"/>
     <w:rsid w:val="00676A27"/>
     <w:rPr>
@@ -9451,10 +9439,10 @@
       <w:color w:val="404040" w:themeColor="text1" w:themeTint="BF"/>
     </w:rPr>
   </w:style>
-  <w:style w:type="character" w:customStyle="1" w:styleId="Kop9Char">
-    <w:name w:val="Kop 9 Char"/>
-    <w:basedOn w:val="Standaardalinea-lettertype"/>
-    <w:link w:val="Kop9"/>
+  <w:style w:type="character" w:customStyle="1" w:styleId="Heading9Char">
+    <w:name w:val="Heading 9 Char"/>
+    <w:basedOn w:val="DefaultParagraphFont"/>
+    <w:link w:val="Heading9"/>
     <w:uiPriority w:val="9"/>
     <w:rsid w:val="00676A27"/>
     <w:rPr>
@@ -9467,8 +9455,8 @@
   </w:style>
   <w:style w:type="paragraph" w:customStyle="1" w:styleId="richting">
     <w:name w:val="richting"/>
-    <w:basedOn w:val="Standaard"/>
-    <w:next w:val="Standaard"/>
+    <w:basedOn w:val="Normal"/>
+    <w:next w:val="Normal"/>
     <w:rsid w:val="004F1357"/>
     <w:pPr>
       <w:widowControl w:val="0"/>
@@ -9491,8 +9479,8 @@
   </w:style>
   <w:style w:type="paragraph" w:customStyle="1" w:styleId="cursus">
     <w:name w:val="cursus"/>
-    <w:basedOn w:val="Standaard"/>
-    <w:next w:val="Standaard"/>
+    <w:basedOn w:val="Normal"/>
+    <w:next w:val="Normal"/>
     <w:rsid w:val="004F1357"/>
     <w:pPr>
       <w:widowControl w:val="0"/>
@@ -9513,9 +9501,9 @@
       <w:lang w:val="en-GB" w:eastAsia="en-US"/>
     </w:rPr>
   </w:style>
-  <w:style w:type="paragraph" w:styleId="Lijstopsomteken">
+  <w:style w:type="paragraph" w:styleId="ListBullet">
     <w:name w:val="List Bullet"/>
-    <w:basedOn w:val="Standaard"/>
+    <w:basedOn w:val="Normal"/>
     <w:rsid w:val="004F1357"/>
     <w:pPr>
       <w:tabs>
@@ -9524,10 +9512,10 @@
       <w:ind w:left="0"/>
     </w:pPr>
   </w:style>
-  <w:style w:type="character" w:customStyle="1" w:styleId="Kop1Char">
-    <w:name w:val="Kop 1 Char"/>
-    <w:basedOn w:val="Standaardalinea-lettertype"/>
-    <w:link w:val="Kop1"/>
+  <w:style w:type="character" w:customStyle="1" w:styleId="Heading1Char">
+    <w:name w:val="Heading 1 Char"/>
+    <w:basedOn w:val="DefaultParagraphFont"/>
+    <w:link w:val="Heading1"/>
     <w:rsid w:val="004F1357"/>
     <w:rPr>
       <w:rFonts w:ascii="Arial" w:hAnsi="Arial"/>
@@ -9536,9 +9524,9 @@
       <w:sz w:val="28"/>
     </w:rPr>
   </w:style>
-  <w:style w:type="character" w:styleId="Verwijzingopmerking">
+  <w:style w:type="character" w:styleId="CommentReference">
     <w:name w:val="annotation reference"/>
-    <w:basedOn w:val="Standaardalinea-lettertype"/>
+    <w:basedOn w:val="DefaultParagraphFont"/>
     <w:semiHidden/>
     <w:rsid w:val="004F1357"/>
     <w:rPr>
@@ -9546,10 +9534,10 @@
       <w:szCs w:val="16"/>
     </w:rPr>
   </w:style>
-  <w:style w:type="paragraph" w:styleId="Tekstopmerking">
+  <w:style w:type="paragraph" w:styleId="CommentText">
     <w:name w:val="annotation text"/>
-    <w:basedOn w:val="Standaard"/>
-    <w:link w:val="TekstopmerkingChar"/>
+    <w:basedOn w:val="Normal"/>
+    <w:link w:val="CommentTextChar"/>
     <w:semiHidden/>
     <w:rsid w:val="004F1357"/>
     <w:rPr>
@@ -9557,17 +9545,17 @@
       <w:szCs w:val="20"/>
     </w:rPr>
   </w:style>
-  <w:style w:type="character" w:customStyle="1" w:styleId="TekstopmerkingChar">
-    <w:name w:val="Tekst opmerking Char"/>
-    <w:basedOn w:val="Standaardalinea-lettertype"/>
-    <w:link w:val="Tekstopmerking"/>
+  <w:style w:type="character" w:customStyle="1" w:styleId="CommentTextChar">
+    <w:name w:val="Comment Text Char"/>
+    <w:basedOn w:val="DefaultParagraphFont"/>
+    <w:link w:val="CommentText"/>
     <w:semiHidden/>
     <w:rsid w:val="004F1357"/>
     <w:rPr>
       <w:rFonts w:ascii="Arial" w:hAnsi="Arial"/>
     </w:rPr>
   </w:style>
-  <w:style w:type="paragraph" w:styleId="Geenafstand">
+  <w:style w:type="paragraph" w:styleId="NoSpacing">
     <w:name w:val="No Spacing"/>
     <w:uiPriority w:val="1"/>
     <w:qFormat/>
@@ -9579,11 +9567,11 @@
       <w:lang w:eastAsia="en-US"/>
     </w:rPr>
   </w:style>
-  <w:style w:type="paragraph" w:styleId="Onderwerpvanopmerking">
+  <w:style w:type="paragraph" w:styleId="CommentSubject">
     <w:name w:val="annotation subject"/>
-    <w:basedOn w:val="Tekstopmerking"/>
-    <w:next w:val="Tekstopmerking"/>
-    <w:link w:val="OnderwerpvanopmerkingChar"/>
+    <w:basedOn w:val="CommentText"/>
+    <w:next w:val="CommentText"/>
+    <w:link w:val="CommentSubjectChar"/>
     <w:uiPriority w:val="99"/>
     <w:semiHidden/>
     <w:unhideWhenUsed/>
@@ -9596,10 +9584,10 @@
       <w:bCs/>
     </w:rPr>
   </w:style>
-  <w:style w:type="character" w:customStyle="1" w:styleId="OnderwerpvanopmerkingChar">
-    <w:name w:val="Onderwerp van opmerking Char"/>
-    <w:basedOn w:val="TekstopmerkingChar"/>
-    <w:link w:val="Onderwerpvanopmerking"/>
+  <w:style w:type="character" w:customStyle="1" w:styleId="CommentSubjectChar">
+    <w:name w:val="Comment Subject Char"/>
+    <w:basedOn w:val="CommentTextChar"/>
+    <w:link w:val="CommentSubject"/>
     <w:uiPriority w:val="99"/>
     <w:semiHidden/>
     <w:rsid w:val="00E3052D"/>
@@ -9611,7 +9599,7 @@
   </w:style>
   <w:style w:type="paragraph" w:customStyle="1" w:styleId="table">
     <w:name w:val="table"/>
-    <w:basedOn w:val="Standaard"/>
+    <w:basedOn w:val="Normal"/>
     <w:link w:val="tableChar"/>
     <w:uiPriority w:val="99"/>
     <w:rsid w:val="003C03BE"/>
@@ -9634,7 +9622,7 @@
   </w:style>
   <w:style w:type="character" w:customStyle="1" w:styleId="tableChar">
     <w:name w:val="table Char"/>
-    <w:basedOn w:val="Standaardalinea-lettertype"/>
+    <w:basedOn w:val="DefaultParagraphFont"/>
     <w:link w:val="table"/>
     <w:uiPriority w:val="99"/>
     <w:rsid w:val="003C03BE"/>
@@ -9647,7 +9635,7 @@
       <w:lang w:eastAsia="ar-SA"/>
     </w:rPr>
   </w:style>
-  <w:style w:type="paragraph" w:styleId="Revisie">
+  <w:style w:type="paragraph" w:styleId="Revision">
     <w:name w:val="Revision"/>
     <w:hidden/>
     <w:uiPriority w:val="99"/>
@@ -9661,7 +9649,7 @@
   </w:style>
   <w:style w:type="table" w:customStyle="1" w:styleId="TechnoDuck">
     <w:name w:val="TechnoDuck"/>
-    <w:basedOn w:val="Standaardtabel"/>
+    <w:basedOn w:val="TableNormal"/>
     <w:uiPriority w:val="99"/>
     <w:rsid w:val="007D22AC"/>
     <w:rPr>
@@ -9698,10 +9686,10 @@
       </w:tcPr>
     </w:tblStylePr>
   </w:style>
-  <w:style w:type="character" w:customStyle="1" w:styleId="VoettekstChar">
-    <w:name w:val="Voettekst Char"/>
-    <w:basedOn w:val="Standaardalinea-lettertype"/>
-    <w:link w:val="Voettekst"/>
+  <w:style w:type="character" w:customStyle="1" w:styleId="FooterChar">
+    <w:name w:val="Footer Char"/>
+    <w:basedOn w:val="DefaultParagraphFont"/>
+    <w:link w:val="Footer"/>
     <w:uiPriority w:val="99"/>
     <w:rsid w:val="008D5FD5"/>
     <w:rPr>
@@ -9999,18 +9987,18 @@
 </file>
 
 <file path=customXml/item1.xml><?xml version="1.0" encoding="utf-8"?>
+<p:properties xmlns:p="http://schemas.microsoft.com/office/2006/metadata/properties" xmlns:xsi="http://www.w3.org/2001/XMLSchema-instance">
+  <documentManagement/>
+</p:properties>
+</file>
+
+<file path=customXml/item2.xml><?xml version="1.0" encoding="utf-8"?>
 <?mso-contentType ?>
 <FormTemplates xmlns="http://schemas.microsoft.com/sharepoint/v3/contenttype/forms">
   <Display>DocumentLibraryForm</Display>
   <Edit>DocumentLibraryForm</Edit>
   <New>DocumentLibraryForm</New>
 </FormTemplates>
-</file>
-
-<file path=customXml/item2.xml><?xml version="1.0" encoding="utf-8"?>
-<p:properties xmlns:p="http://schemas.microsoft.com/office/2006/metadata/properties" xmlns:xsi="http://www.w3.org/2001/XMLSchema-instance">
-  <documentManagement/>
-</p:properties>
 </file>
 
 <file path=customXml/item3.xml><?xml version="1.0" encoding="utf-8"?>
@@ -10067,17 +10055,17 @@
 </file>
 
 <file path=customXml/itemProps1.xml><?xml version="1.0" encoding="utf-8"?>
-<ds:datastoreItem xmlns:ds="http://schemas.openxmlformats.org/officeDocument/2006/customXml" ds:itemID="{3F3648F4-2F63-4CC5-8DF7-A0C9C9062FD5}">
+<ds:datastoreItem xmlns:ds="http://schemas.openxmlformats.org/officeDocument/2006/customXml" ds:itemID="{2C5060F9-13E3-42EC-B8E5-2DBF7F019710}">
   <ds:schemaRefs>
-    <ds:schemaRef ds:uri="http://schemas.microsoft.com/sharepoint/v3/contenttype/forms"/>
+    <ds:schemaRef ds:uri="http://schemas.microsoft.com/office/2006/metadata/properties"/>
   </ds:schemaRefs>
 </ds:datastoreItem>
 </file>
 
 <file path=customXml/itemProps2.xml><?xml version="1.0" encoding="utf-8"?>
-<ds:datastoreItem xmlns:ds="http://schemas.openxmlformats.org/officeDocument/2006/customXml" ds:itemID="{2C5060F9-13E3-42EC-B8E5-2DBF7F019710}">
+<ds:datastoreItem xmlns:ds="http://schemas.openxmlformats.org/officeDocument/2006/customXml" ds:itemID="{3F3648F4-2F63-4CC5-8DF7-A0C9C9062FD5}">
   <ds:schemaRefs>
-    <ds:schemaRef ds:uri="http://schemas.microsoft.com/office/2006/metadata/properties"/>
+    <ds:schemaRef ds:uri="http://schemas.microsoft.com/sharepoint/v3/contenttype/forms"/>
   </ds:schemaRefs>
 </ds:datastoreItem>
 </file>
@@ -10098,7 +10086,7 @@
 </file>
 
 <file path=customXml/itemProps4.xml><?xml version="1.0" encoding="utf-8"?>
-<ds:datastoreItem xmlns:ds="http://schemas.openxmlformats.org/officeDocument/2006/customXml" ds:itemID="{8E80592C-25F5-4D6D-AD84-F5000AE0D289}">
+<ds:datastoreItem xmlns:ds="http://schemas.openxmlformats.org/officeDocument/2006/customXml" ds:itemID="{D276007E-986B-4FFC-A864-15EC14654F70}">
   <ds:schemaRefs>
     <ds:schemaRef ds:uri="http://schemas.openxmlformats.org/officeDocument/2006/bibliography"/>
   </ds:schemaRefs>

</xml_diff>